<commit_message>
Code fixing in main.py
</commit_message>
<xml_diff>
--- a/DTA400_SimulationStudy_MohamadNweder.docx
+++ b/DTA400_SimulationStudy_MohamadNweder.docx
@@ -6,51 +6,6 @@
       <w:pPr>
         <w:pStyle w:val="papertitle"/>
         <w:spacing w:before="5pt" w:beforeAutospacing="1" w:after="5pt" w:afterAutospacing="1"/>
-        <w:rPr>
-          <w:kern w:val="48"/>
-        </w:rPr>
-      </w:pPr>
-      <w:r>
-        <w:rPr>
-          <w:kern w:val="48"/>
-        </w:rPr>
-        <w:t>Monte Calro-S</w:t>
-      </w:r>
-      <w:r>
-        <w:rPr>
-          <w:kern w:val="48"/>
-        </w:rPr>
-        <w:t xml:space="preserve">imulation of DBSCAN Parameter </w:t>
-      </w:r>
-      <w:r>
-        <w:rPr>
-          <w:kern w:val="48"/>
-        </w:rPr>
-        <w:t>E</w:t>
-      </w:r>
-      <w:r>
-        <w:rPr>
-          <w:kern w:val="48"/>
-        </w:rPr>
-        <w:t xml:space="preserve">ffetcts on LiDAR </w:t>
-      </w:r>
-      <w:r>
-        <w:rPr>
-          <w:kern w:val="48"/>
-        </w:rPr>
-        <w:t>P</w:t>
-      </w:r>
-      <w:r>
-        <w:rPr>
-          <w:kern w:val="48"/>
-        </w:rPr>
-        <w:t>oint Cloud</w:t>
-      </w:r>
-    </w:p>
-    <w:p>
-      <w:pPr>
-        <w:pStyle w:val="Author"/>
-        <w:spacing w:before="5pt" w:beforeAutospacing="1" w:after="5pt" w:afterAutospacing="1" w:line="6pt" w:lineRule="auto"/>
         <w:rPr>
           <w:sz w:val="16"/>
           <w:szCs w:val="16"/>
@@ -63,86 +18,96 @@
           <w:docGrid w:linePitch="360"/>
         </w:sectPr>
       </w:pPr>
-    </w:p>
-    <w:p>
-      <w:pPr>
-        <w:pStyle w:val="Author"/>
-        <w:spacing w:before="5pt" w:beforeAutospacing="1"/>
-        <w:rPr>
-          <w:i/>
-          <w:sz w:val="18"/>
-          <w:szCs w:val="18"/>
-        </w:rPr>
-      </w:pPr>
-      <w:r>
-        <w:rPr>
-          <w:sz w:val="18"/>
-          <w:szCs w:val="18"/>
-        </w:rPr>
-        <w:t>Mohamad Nweder</w:t>
-      </w:r>
-      <w:r>
-        <w:rPr>
-          <w:sz w:val="18"/>
-          <w:szCs w:val="18"/>
-        </w:rPr>
-        <w:t xml:space="preserve"> </w:t>
-      </w:r>
-      <w:r>
-        <w:rPr>
-          <w:sz w:val="18"/>
-          <w:szCs w:val="18"/>
-        </w:rPr>
-        <w:br/>
-      </w:r>
-      <w:r>
-        <w:rPr>
-          <w:sz w:val="18"/>
-          <w:szCs w:val="18"/>
-        </w:rPr>
-        <w:t>Department of Computer Engineering</w:t>
-      </w:r>
-      <w:r>
-        <w:rPr>
-          <w:sz w:val="18"/>
-          <w:szCs w:val="18"/>
-        </w:rPr>
-        <w:br/>
-      </w:r>
-      <w:r>
-        <w:rPr>
-          <w:i/>
-          <w:sz w:val="18"/>
-          <w:szCs w:val="18"/>
-        </w:rPr>
-        <w:t>University Wes</w:t>
-      </w:r>
-      <w:r>
-        <w:rPr>
-          <w:i/>
-          <w:sz w:val="18"/>
-          <w:szCs w:val="18"/>
-        </w:rPr>
-        <w:t>t</w:t>
-      </w:r>
-      <w:r>
-        <w:rPr>
-          <w:i/>
-          <w:sz w:val="18"/>
-          <w:szCs w:val="18"/>
-        </w:rPr>
-        <w:t xml:space="preserve"> </w:t>
-      </w:r>
-    </w:p>
-    <w:p>
-      <w:pPr>
-        <w:pStyle w:val="Author"/>
-        <w:spacing w:before="5pt" w:beforeAutospacing="1"/>
-        <w:rPr>
-          <w:i/>
-          <w:sz w:val="18"/>
-          <w:szCs w:val="18"/>
-          <w:lang w:val="sv-SE"/>
+      <w:r>
+        <w:rPr>
+          <w:kern w:val="48"/>
+        </w:rPr>
+        <w:t>Monte Car</w:t>
+      </w:r>
+      <w:r>
+        <w:rPr>
+          <w:kern w:val="48"/>
+        </w:rPr>
+        <w:t>l</w:t>
+      </w:r>
+      <w:r>
+        <w:rPr>
+          <w:kern w:val="48"/>
+        </w:rPr>
+        <w:t>o</w:t>
+      </w:r>
+      <w:r>
+        <w:rPr>
+          <w:kern w:val="48"/>
+        </w:rPr>
+        <w:t xml:space="preserve"> </w:t>
+      </w:r>
+      <w:r>
+        <w:rPr>
+          <w:kern w:val="48"/>
+        </w:rPr>
+        <w:t>S</w:t>
+      </w:r>
+      <w:r>
+        <w:rPr>
+          <w:kern w:val="48"/>
+        </w:rPr>
+        <w:t xml:space="preserve">imulation </w:t>
+      </w:r>
+      <w:r>
+        <w:rPr>
+          <w:kern w:val="48"/>
+        </w:rPr>
+        <w:t>o</w:t>
+      </w:r>
+      <w:r>
+        <w:rPr>
+          <w:kern w:val="48"/>
+        </w:rPr>
+        <w:t xml:space="preserve">f DBSCAN Parameter </w:t>
+      </w:r>
+      <w:r>
+        <w:rPr>
+          <w:kern w:val="48"/>
+        </w:rPr>
+        <w:t>E</w:t>
+      </w:r>
+      <w:r>
+        <w:rPr>
+          <w:kern w:val="48"/>
+        </w:rPr>
+        <w:t xml:space="preserve">ffects </w:t>
+      </w:r>
+      <w:r>
+        <w:rPr>
+          <w:kern w:val="48"/>
+        </w:rPr>
+        <w:t>o</w:t>
+      </w:r>
+      <w:r>
+        <w:rPr>
+          <w:kern w:val="48"/>
+        </w:rPr>
+        <w:t xml:space="preserve">n LiDAR </w:t>
+      </w:r>
+      <w:r>
+        <w:rPr>
+          <w:kern w:val="48"/>
+        </w:rPr>
+        <w:t>P</w:t>
+      </w:r>
+      <w:r>
+        <w:rPr>
+          <w:kern w:val="48"/>
+        </w:rPr>
+        <w:t>oint Cloud</w:t>
+      </w:r>
+    </w:p>
+    <w:p>
+      <w:pPr>
+        <w:jc w:val="both"/>
+        <w:rPr>
+          <w:lang w:val="en-GB"/>
         </w:rPr>
         <w:sectPr>
           <w:type w:val="continuous"/>
@@ -154,42 +119,193 @@
       </w:pPr>
       <w:r>
         <w:rPr>
+          <w:lang w:val="en-GB"/>
+        </w:rPr>
+        <w:br w:type="column"/>
+      </w:r>
+    </w:p>
+    <w:p>
+      <w:pPr>
+        <w:pStyle w:val="Abstract"/>
+        <w:jc w:val="center"/>
+        <w:rPr>
+          <w:b w:val="0"/>
+          <w:bCs w:val="0"/>
+          <w:iCs/>
+          <w:noProof/>
+          <w:lang w:val="en-GB"/>
+        </w:rPr>
+      </w:pPr>
+      <w:r>
+        <w:rPr>
+          <w:b w:val="0"/>
+          <w:bCs w:val="0"/>
+          <w:iCs/>
+          <w:noProof/>
+          <w:lang w:val="en-GB"/>
+        </w:rPr>
+        <w:t>Mohamad Nweder</w:t>
+      </w:r>
+      <w:r>
+        <w:rPr>
+          <w:b w:val="0"/>
+          <w:bCs w:val="0"/>
+          <w:iCs/>
+          <w:noProof/>
+          <w:lang w:val="en-GB"/>
+        </w:rPr>
+        <w:br/>
+      </w:r>
+      <w:r>
+        <w:rPr>
+          <w:b w:val="0"/>
+          <w:bCs w:val="0"/>
           <w:i/>
-          <w:sz w:val="18"/>
-          <w:szCs w:val="18"/>
-          <w:lang w:val="sv-SE"/>
-        </w:rPr>
-        <w:t>Trollhättan, Sweden</w:t>
-      </w:r>
-      <w:r>
-        <w:rPr>
+          <w:noProof/>
+          <w:lang w:val="en-GB"/>
+        </w:rPr>
+        <w:t>Department</w:t>
+      </w:r>
+      <w:r>
+        <w:rPr>
+          <w:b w:val="0"/>
+          <w:bCs w:val="0"/>
           <w:i/>
-          <w:sz w:val="18"/>
-          <w:szCs w:val="18"/>
-          <w:lang w:val="sv-SE"/>
+          <w:noProof/>
+          <w:lang w:val="en-GB"/>
+        </w:rPr>
+        <w:t xml:space="preserve"> of Computer</w:t>
+      </w:r>
+      <w:r>
+        <w:rPr>
+          <w:b w:val="0"/>
+          <w:bCs w:val="0"/>
+          <w:i/>
+          <w:noProof/>
+          <w:lang w:val="en-GB"/>
+        </w:rPr>
+        <w:t xml:space="preserve"> </w:t>
+      </w:r>
+      <w:r>
+        <w:rPr>
+          <w:b w:val="0"/>
+          <w:bCs w:val="0"/>
+          <w:i/>
+          <w:noProof/>
+          <w:lang w:val="en-GB"/>
+        </w:rPr>
+        <w:t>Engineering,</w:t>
+      </w:r>
+      <w:r>
+        <w:rPr>
+          <w:b w:val="0"/>
+          <w:bCs w:val="0"/>
+          <w:i/>
+          <w:noProof/>
+          <w:lang w:val="en-GB"/>
         </w:rPr>
         <w:br/>
+      </w:r>
+      <w:r>
+        <w:rPr>
+          <w:b w:val="0"/>
+          <w:bCs w:val="0"/>
+          <w:iCs/>
+          <w:noProof/>
+          <w:lang w:val="en-GB"/>
+        </w:rPr>
+        <w:t>University</w:t>
+      </w:r>
+      <w:r>
+        <w:rPr>
+          <w:b w:val="0"/>
+          <w:bCs w:val="0"/>
+          <w:iCs/>
+          <w:noProof/>
+          <w:lang w:val="en-GB"/>
+        </w:rPr>
+        <w:t xml:space="preserve"> </w:t>
+      </w:r>
+      <w:r>
+        <w:rPr>
+          <w:b w:val="0"/>
+          <w:bCs w:val="0"/>
+          <w:i/>
+          <w:noProof/>
+          <w:lang w:val="en-GB"/>
+        </w:rPr>
+        <w:t>West</w:t>
+      </w:r>
+      <w:r>
+        <w:rPr>
+          <w:b w:val="0"/>
+          <w:bCs w:val="0"/>
+          <w:i/>
+          <w:noProof/>
+          <w:lang w:val="en-GB"/>
+        </w:rPr>
+        <w:t>, Trollhätta</w:t>
+      </w:r>
+      <w:r>
+        <w:rPr>
+          <w:b w:val="0"/>
+          <w:bCs w:val="0"/>
+          <w:i/>
+          <w:noProof/>
+          <w:lang w:val="en-GB"/>
+        </w:rPr>
+        <w:t>n,</w:t>
+      </w:r>
+      <w:r>
+        <w:rPr>
+          <w:b w:val="0"/>
+          <w:bCs w:val="0"/>
+          <w:i/>
+          <w:noProof/>
+          <w:lang w:val="en-GB"/>
+        </w:rPr>
+        <w:br/>
+        <w:t xml:space="preserve"> Sweden</w:t>
+      </w:r>
+      <w:r>
+        <w:rPr>
+          <w:b w:val="0"/>
+          <w:bCs w:val="0"/>
+          <w:i/>
+          <w:noProof/>
+          <w:lang w:val="en-GB"/>
+        </w:rPr>
+        <w:t xml:space="preserve"> </w:t>
+      </w:r>
+      <w:r>
+        <w:rPr>
+          <w:b w:val="0"/>
+          <w:bCs w:val="0"/>
+          <w:i/>
+          <w:noProof/>
+          <w:lang w:val="en-GB"/>
+        </w:rPr>
+        <w:t>(</w:t>
+      </w:r>
+      <w:r>
+        <w:rPr>
+          <w:b w:val="0"/>
+          <w:bCs w:val="0"/>
+          <w:i/>
+          <w:noProof/>
+          <w:lang w:val="en-GB"/>
+        </w:rPr>
         <w:t>m.neweder@gmail.com</w:t>
       </w:r>
-    </w:p>
-    <w:p>
-      <w:pPr>
-        <w:rPr>
-          <w:lang w:val="sv-SE"/>
-        </w:rPr>
-        <w:sectPr>
-          <w:type w:val="continuous"/>
-          <w:pgSz w:w="595.30pt" w:h="841.90pt" w:code="9"/>
-          <w:pgMar w:top="22.50pt" w:right="44.65pt" w:bottom="72pt" w:left="44.65pt" w:header="36pt" w:footer="36pt" w:gutter="0pt"/>
-          <w:cols w:num="3" w:space="36pt"/>
-          <w:docGrid w:linePitch="360"/>
-        </w:sectPr>
-      </w:pPr>
-      <w:r>
-        <w:rPr>
-          <w:lang w:val="sv-SE"/>
-        </w:rPr>
-        <w:br w:type="column"/>
+      <w:r>
+        <w:rPr>
+          <w:b w:val="0"/>
+          <w:bCs w:val="0"/>
+          <w:i/>
+          <w:noProof/>
+          <w:lang w:val="en-GB"/>
+        </w:rPr>
+        <w:t>)</w:t>
       </w:r>
     </w:p>
     <w:p>
@@ -213,31 +329,42 @@
         <w:t xml:space="preserve"> </w:t>
       </w:r>
       <w:r>
-        <w:t xml:space="preserve">will </w:t>
-      </w:r>
-      <w:r>
-        <w:t xml:space="preserve">present </w:t>
+        <w:t>presents</w:t>
+      </w:r>
+      <w:r>
+        <w:t xml:space="preserve"> </w:t>
       </w:r>
       <w:r>
         <w:t xml:space="preserve">a </w:t>
       </w:r>
       <w:r>
-        <w:t xml:space="preserve">Carlo </w:t>
-      </w:r>
-      <w:r>
-        <w:t>simulation</w:t>
-      </w:r>
-      <w:r>
-        <w:t>-based</w:t>
-      </w:r>
-      <w:r>
-        <w:t xml:space="preserve"> study on how DBSCAN</w:t>
-      </w:r>
-      <w:r>
-        <w:t xml:space="preserve"> parameters epsilon and </w:t>
+        <w:t>Monte Carlo simulation-based study</w:t>
+      </w:r>
+      <w:r>
+        <w:t xml:space="preserve"> </w:t>
+      </w:r>
+      <w:r>
+        <w:t>on how DBSCAN</w:t>
+      </w:r>
+      <w:r>
+        <w:t xml:space="preserve"> parameters </w:t>
+      </w:r>
+      <w:r>
+        <w:rPr>
+          <w:i/>
+          <w:iCs/>
+        </w:rPr>
+        <w:t>epsilon</w:t>
+      </w:r>
+      <w:r>
+        <w:t xml:space="preserve"> and </w:t>
       </w:r>
       <w:proofErr w:type="spellStart"/>
       <w:r>
+        <w:rPr>
+          <w:i/>
+          <w:iCs/>
+        </w:rPr>
         <w:t>min_samples</w:t>
       </w:r>
       <w:proofErr w:type="spellEnd"/>
@@ -245,16 +372,25 @@
         <w:t xml:space="preserve"> </w:t>
       </w:r>
       <w:r>
-        <w:t xml:space="preserve">could </w:t>
-      </w:r>
-      <w:r>
-        <w:t xml:space="preserve">affect LiDAR point cloud clustering. </w:t>
-      </w:r>
-      <w:r>
-        <w:t>S</w:t>
-      </w:r>
-      <w:r>
-        <w:t>imulation will be done by</w:t>
+        <w:t>affect</w:t>
+      </w:r>
+      <w:r>
+        <w:t xml:space="preserve"> LiDAR point</w:t>
+      </w:r>
+      <w:r>
+        <w:t>-</w:t>
+      </w:r>
+      <w:r>
+        <w:t>cloud clustering</w:t>
+      </w:r>
+      <w:r>
+        <w:t xml:space="preserve">. </w:t>
+      </w:r>
+      <w:r>
+        <w:t xml:space="preserve">The simulation was performed </w:t>
+      </w:r>
+      <w:r>
+        <w:t>by</w:t>
       </w:r>
       <w:r>
         <w:t xml:space="preserve"> randomly </w:t>
@@ -278,7 +414,49 @@
         <w:t>parameters</w:t>
       </w:r>
       <w:r>
-        <w:t xml:space="preserve"> (Number of clusters, size of cluster and noise ratio were measured). The</w:t>
+        <w:t xml:space="preserve"> </w:t>
+      </w:r>
+      <w:r>
+        <w:t>over</w:t>
+      </w:r>
+      <w:r>
+        <w:t xml:space="preserve"> 2000 iterations</w:t>
+      </w:r>
+      <w:r>
+        <w:t>,</w:t>
+      </w:r>
+      <w:r>
+        <w:t xml:space="preserve"> </w:t>
+      </w:r>
+      <w:r>
+        <w:t>resulting</w:t>
+      </w:r>
+      <w:r>
+        <w:t xml:space="preserve"> in cluster count</w:t>
+      </w:r>
+      <w:r>
+        <w:t>s</w:t>
+      </w:r>
+      <w:r>
+        <w:t xml:space="preserve"> ranging from X-Y</w:t>
+      </w:r>
+      <w:r>
+        <w:t xml:space="preserve"> and</w:t>
+      </w:r>
+      <w:r>
+        <w:t xml:space="preserve"> </w:t>
+      </w:r>
+      <w:r>
+        <w:t>m</w:t>
+      </w:r>
+      <w:r>
+        <w:t>easuring cluster count, cluster size and noise ratio</w:t>
+      </w:r>
+      <w:r>
+        <w:t xml:space="preserve">. </w:t>
+      </w:r>
+      <w:r>
+        <w:t>The</w:t>
       </w:r>
       <w:r>
         <w:t xml:space="preserve"> result</w:t>
@@ -287,19 +465,61 @@
         <w:t xml:space="preserve">s </w:t>
       </w:r>
       <w:r>
-        <w:t xml:space="preserve">will </w:t>
-      </w:r>
-      <w:r>
-        <w:t>prove</w:t>
-      </w:r>
-      <w:r>
-        <w:t xml:space="preserve"> that DBSCAN is sensitive to parameter changes</w:t>
-      </w:r>
-      <w:r>
-        <w:t xml:space="preserve"> and that simulation could use as effective method to evaluate algorithm behaviors </w:t>
-      </w:r>
-      <w:r>
-        <w:t>without real experiments.</w:t>
+        <w:t>demonstrate</w:t>
+      </w:r>
+      <w:r>
+        <w:rPr>
+          <w:rFonts w:ascii="-webkit-standard" w:hAnsi="-webkit-standard"/>
+          <w:color w:val="000000"/>
+          <w:sz w:val="27"/>
+          <w:szCs w:val="27"/>
+        </w:rPr>
+        <w:t xml:space="preserve"> </w:t>
+      </w:r>
+      <w:r>
+        <w:t>that DBSCAN is sensitive to parameter changes</w:t>
+      </w:r>
+      <w:r>
+        <w:t xml:space="preserve"> and that simulation c</w:t>
+      </w:r>
+      <w:r>
+        <w:t>an be</w:t>
+      </w:r>
+      <w:r>
+        <w:t xml:space="preserve"> a</w:t>
+      </w:r>
+      <w:r>
+        <w:t xml:space="preserve"> useful </w:t>
+      </w:r>
+      <w:r>
+        <w:t>method to evaluate</w:t>
+      </w:r>
+      <w:r>
+        <w:t xml:space="preserve"> and analyze</w:t>
+      </w:r>
+      <w:r>
+        <w:t xml:space="preserve"> algorithm behavior </w:t>
+      </w:r>
+      <w:r>
+        <w:t xml:space="preserve">without </w:t>
+      </w:r>
+      <w:r>
+        <w:t>relyin</w:t>
+      </w:r>
+      <w:r>
+        <w:t xml:space="preserve">g </w:t>
+      </w:r>
+      <w:r>
+        <w:t xml:space="preserve">on </w:t>
+      </w:r>
+      <w:r>
+        <w:t>real</w:t>
+      </w:r>
+      <w:r>
+        <w:t>-world</w:t>
+      </w:r>
+      <w:r>
+        <w:t xml:space="preserve"> experiments.</w:t>
       </w:r>
     </w:p>
     <w:p>
@@ -307,121 +527,317 @@
         <w:pStyle w:val="Keywords"/>
       </w:pPr>
       <w:r>
-        <w:t>Keywords—component</w:t>
+        <w:t>Index Terms</w:t>
+      </w:r>
+      <w:r>
+        <w:t>—</w:t>
+      </w:r>
+      <w:r>
+        <w:t>mont</w:t>
+      </w:r>
+      <w:r>
+        <w:t>e</w:t>
+      </w:r>
+      <w:r>
+        <w:t xml:space="preserve"> </w:t>
+      </w:r>
+      <w:proofErr w:type="spellStart"/>
+      <w:r>
+        <w:t>carlo</w:t>
+      </w:r>
+      <w:proofErr w:type="spellEnd"/>
+      <w:r>
+        <w:t xml:space="preserve">, </w:t>
+      </w:r>
+      <w:proofErr w:type="spellStart"/>
+      <w:r>
+        <w:t>dbscan</w:t>
+      </w:r>
+      <w:proofErr w:type="spellEnd"/>
+      <w:r>
+        <w:t xml:space="preserve">, </w:t>
+      </w:r>
+      <w:r>
+        <w:t>l</w:t>
+      </w:r>
+      <w:r>
+        <w:t>i</w:t>
+      </w:r>
+      <w:r>
+        <w:t>dar</w:t>
+      </w:r>
+      <w:r>
+        <w:t xml:space="preserve">, </w:t>
+      </w:r>
+      <w:r>
+        <w:t>c</w:t>
+      </w:r>
+      <w:r>
+        <w:t>lustering</w:t>
+      </w:r>
+      <w:r>
+        <w:t>, simulation</w:t>
+      </w:r>
+      <w:r>
+        <w:t xml:space="preserve">. </w:t>
+      </w:r>
+    </w:p>
+    <w:p>
+      <w:pPr>
+        <w:pStyle w:val="Heading1"/>
+      </w:pPr>
+      <w:r>
+        <w:t xml:space="preserve">Introduction </w:t>
+      </w:r>
+    </w:p>
+    <w:p>
+      <w:pPr>
+        <w:pStyle w:val="BodyText"/>
+      </w:pPr>
+      <w:r>
+        <w:t>Simulation method</w:t>
+      </w:r>
+      <w:r>
+        <w:t>s</w:t>
+      </w:r>
+      <w:r>
+        <w:t xml:space="preserve"> are </w:t>
+      </w:r>
+      <w:r>
+        <w:t xml:space="preserve">often </w:t>
+      </w:r>
+      <w:r>
+        <w:t xml:space="preserve">used to understand </w:t>
+      </w:r>
+      <w:r>
+        <w:t>important tools used today</w:t>
       </w:r>
       <w:r>
         <w:t>,</w:t>
       </w:r>
       <w:r>
-        <w:t xml:space="preserve"> (</w:t>
-      </w:r>
-      <w:r>
-        <w:rPr>
+        <w:t xml:space="preserve"> as they save both money and time. </w:t>
+      </w:r>
+      <w:r>
+        <w:t>S</w:t>
+      </w:r>
+      <w:r>
+        <w:t xml:space="preserve">imulation </w:t>
+      </w:r>
+      <w:r>
+        <w:t>is</w:t>
+      </w:r>
+      <w:r>
+        <w:t xml:space="preserve"> often applied to study algorithm </w:t>
+      </w:r>
+      <w:proofErr w:type="spellStart"/>
+      <w:r>
+        <w:t>behavior</w:t>
+      </w:r>
+      <w:proofErr w:type="spellEnd"/>
+      <w:r>
+        <w:t>, control conditions and observe how algorithm</w:t>
+      </w:r>
+      <w:r>
+        <w:t>s</w:t>
+      </w:r>
+      <w:r>
+        <w:t xml:space="preserve"> respond to different parameter</w:t>
+      </w:r>
+      <w:r>
+        <w:t>s</w:t>
+      </w:r>
+      <w:r>
+        <w:t xml:space="preserve"> as input without requiring real-world experiments.</w:t>
+      </w:r>
+    </w:p>
+    <w:p>
+      <w:pPr>
+        <w:pStyle w:val="BodyText"/>
+      </w:pPr>
+      <w:r>
+        <w:t>Methods</w:t>
+      </w:r>
+      <w:r>
+        <w:t xml:space="preserve"> used in sim</w:t>
+      </w:r>
+      <w:r>
+        <w:t>u</w:t>
+      </w:r>
+      <w:r>
+        <w:t xml:space="preserve">lation are </w:t>
+      </w:r>
+      <w:r>
+        <w:t>applied</w:t>
+      </w:r>
+      <w:r>
+        <w:t xml:space="preserve"> in research to study and </w:t>
+      </w:r>
+      <w:r>
+        <w:t>observe</w:t>
+      </w:r>
+      <w:r>
+        <w:t xml:space="preserve"> algorithm </w:t>
+      </w:r>
+      <w:proofErr w:type="spellStart"/>
+      <w:r>
+        <w:t>behavior</w:t>
+      </w:r>
+      <w:proofErr w:type="spellEnd"/>
+      <w:r>
+        <w:t xml:space="preserve"> </w:t>
+      </w:r>
+      <w:r>
+        <w:t>under complex or</w:t>
+      </w:r>
+      <w:r>
+        <w:t xml:space="preserve"> </w:t>
+      </w:r>
+      <w:r>
+        <w:t>uncertain</w:t>
+      </w:r>
+      <w:r>
+        <w:t xml:space="preserve"> </w:t>
+      </w:r>
+      <w:r>
+        <w:t>cond</w:t>
+      </w:r>
+      <w:r>
+        <w:t>i</w:t>
+      </w:r>
+      <w:r>
+        <w:t>tions</w:t>
+      </w:r>
+      <w:r>
+        <w:t xml:space="preserve"> </w:t>
+      </w:r>
+      <w:r>
+        <w:t>[1]</w:t>
+      </w:r>
+      <w:r>
+        <w:t>,</w:t>
+      </w:r>
+      <w:r>
+        <w:t xml:space="preserve"> </w:t>
+      </w:r>
+      <w:r>
+        <w:t>[</w:t>
+      </w:r>
+      <w:r>
+        <w:t>2</w:t>
+      </w:r>
+      <w:r>
+        <w:t>]</w:t>
+      </w:r>
+      <w:r>
+        <w:t>.</w:t>
+      </w:r>
+      <w:r>
+        <w:t xml:space="preserve"> </w:t>
+      </w:r>
+      <w:r>
+        <w:t>In this experiment, a Mont</w:t>
+      </w:r>
+      <w:r>
+        <w:t>e</w:t>
+      </w:r>
+      <w:r>
+        <w:t xml:space="preserve"> Carlo Simulation was used to study </w:t>
+      </w:r>
+      <w:r>
+        <w:t xml:space="preserve">the </w:t>
+      </w:r>
+      <w:proofErr w:type="spellStart"/>
+      <w:r>
+        <w:t>behavior</w:t>
+      </w:r>
+      <w:proofErr w:type="spellEnd"/>
+      <w:r>
+        <w:t xml:space="preserve"> of the DBSCAN clustering algorithm when its parameters change, using LiDAR point-cloud data obtained from PhD research work conducted at </w:t>
+      </w:r>
+      <w:proofErr w:type="spellStart"/>
+      <w:r>
+        <w:t>Luleå</w:t>
+      </w:r>
+      <w:proofErr w:type="spellEnd"/>
+      <w:r>
+        <w:t xml:space="preserve"> University of Technology </w:t>
+      </w:r>
+      <w:r>
+        <w:t>(LTU)</w:t>
+      </w:r>
+      <w:r>
+        <w:t xml:space="preserve"> </w:t>
+      </w:r>
+      <w:r>
+        <w:t>academic studies on DBSCAN</w:t>
+      </w:r>
+      <w:r>
+        <w:t xml:space="preserve"> under the supervision of Professor Ramin Karim [1]</w:t>
+      </w:r>
+      <w:r>
+        <w:t xml:space="preserve">. </w:t>
+      </w:r>
+      <w:r>
+        <w:t xml:space="preserve">DBSCAN </w:t>
+      </w:r>
+      <w:r>
+        <w:rPr>
+          <w:rStyle w:val="Strong"/>
           <w:b w:val="0"/>
-        </w:rPr>
-        <w:t>DBSCAN, LiDAR, clustering</w:t>
-      </w:r>
-      <w:r>
-        <w:t>)</w:t>
-      </w:r>
-    </w:p>
-    <w:p>
-      <w:pPr>
-        <w:pStyle w:val="Heading1"/>
-      </w:pPr>
-      <w:r>
-        <w:t xml:space="preserve">Introduction </w:t>
-      </w:r>
-    </w:p>
-    <w:p>
-      <w:pPr>
-        <w:pStyle w:val="BodyText"/>
-      </w:pPr>
-      <w:r>
-        <w:t>Simulation method are among the most important tools used today as they save both money and time. Project simulation are often applied to study algorithm behaviour, control conditions and observe how algorithm will responds to different parameter as input without requiring real-world experiments.</w:t>
-      </w:r>
-    </w:p>
-    <w:p>
-      <w:pPr>
-        <w:pStyle w:val="BodyText"/>
-      </w:pPr>
-      <w:r>
-        <w:t>Methods</w:t>
-      </w:r>
-      <w:r>
-        <w:t xml:space="preserve"> used in sim</w:t>
-      </w:r>
-      <w:r>
-        <w:t>u</w:t>
-      </w:r>
-      <w:r>
-        <w:t xml:space="preserve">lation are </w:t>
-      </w:r>
-      <w:r>
-        <w:t>applied</w:t>
-      </w:r>
-      <w:r>
-        <w:t xml:space="preserve"> in research to study and </w:t>
-      </w:r>
-      <w:r>
-        <w:t>observe</w:t>
-      </w:r>
-      <w:r>
-        <w:t xml:space="preserve"> algorithm behaviour under complex or</w:t>
-      </w:r>
-      <w:r>
-        <w:t xml:space="preserve"> </w:t>
-      </w:r>
-      <w:r>
-        <w:t>uncertain</w:t>
-      </w:r>
-      <w:r>
-        <w:t xml:space="preserve"> </w:t>
-      </w:r>
-      <w:r>
-        <w:t xml:space="preserve">conditions </w:t>
-      </w:r>
-      <w:proofErr w:type="spellStart"/>
-      <w:r>
-        <w:t>cond</w:t>
-      </w:r>
-      <w:r>
-        <w:t>i</w:t>
-      </w:r>
-      <w:r>
-        <w:t>tions</w:t>
-      </w:r>
-      <w:proofErr w:type="spellEnd"/>
-      <w:r>
-        <w:t xml:space="preserve"> </w:t>
-      </w:r>
-      <w:r>
-        <w:t>[1]</w:t>
-      </w:r>
-      <w:r>
-        <w:t xml:space="preserve">. </w:t>
-      </w:r>
-    </w:p>
-    <w:p>
-      <w:pPr>
-        <w:pStyle w:val="BodyText"/>
-      </w:pPr>
-      <w:r>
-        <w:t xml:space="preserve">In this experiments, a Monto Carlo Simulation was used to study behaviour of the DBSCAN clustering algorithm when its parameters change, using LiDAR point-cloud data obtained from PhD research work conducted at </w:t>
-      </w:r>
-      <w:proofErr w:type="spellStart"/>
-      <w:r>
-        <w:t>Luleå</w:t>
-      </w:r>
-      <w:proofErr w:type="spellEnd"/>
-      <w:r>
-        <w:t xml:space="preserve"> University of Technology (LTU)</w:t>
-      </w:r>
-      <w:r>
-        <w:t xml:space="preserve"> </w:t>
-      </w:r>
-      <w:r>
-        <w:t>under the supervision of Professor Ramin Karim [1]</w:t>
+          <w:bCs w:val="0"/>
+          <w:color w:val="000000"/>
+        </w:rPr>
+        <w:t>algorithm is used to find</w:t>
+      </w:r>
+      <w:r>
+        <w:rPr>
+          <w:rStyle w:val="Strong"/>
+          <w:color w:val="000000"/>
+        </w:rPr>
+        <w:t xml:space="preserve"> </w:t>
+      </w:r>
+      <w:r>
+        <w:t>clusters of varying den</w:t>
+      </w:r>
+      <w:r>
+        <w:t xml:space="preserve">sity </w:t>
+      </w:r>
+      <w:r>
+        <w:t xml:space="preserve">and </w:t>
+      </w:r>
+      <w:r>
+        <w:t xml:space="preserve">has </w:t>
+      </w:r>
+      <w:r>
+        <w:t xml:space="preserve">shown better </w:t>
+      </w:r>
+      <w:r>
+        <w:t>performance</w:t>
+      </w:r>
+      <w:r>
+        <w:t xml:space="preserve"> </w:t>
+      </w:r>
+      <w:r>
+        <w:t>than CLARNAS in be</w:t>
+      </w:r>
+      <w:r>
+        <w:t>n</w:t>
+      </w:r>
+      <w:r>
+        <w:t>chmark tests</w:t>
+      </w:r>
+      <w:r>
+        <w:t xml:space="preserve"> </w:t>
+      </w:r>
+      <w:r>
+        <w:t>[</w:t>
+      </w:r>
+      <w:r>
+        <w:t>2</w:t>
+      </w:r>
+      <w:r>
+        <w:t>]</w:t>
       </w:r>
       <w:r>
         <w:t>.</w:t>
@@ -430,7 +846,13 @@
         <w:t xml:space="preserve"> </w:t>
       </w:r>
       <w:r>
-        <w:t>The simulation executed DBSCAN</w:t>
+        <w:t>The</w:t>
+      </w:r>
+      <w:r>
+        <w:t xml:space="preserve"> </w:t>
+      </w:r>
+      <w:r>
+        <w:t>simulation executed DBSCAN</w:t>
       </w:r>
       <w:r>
         <w:t xml:space="preserve"> </w:t>
@@ -442,7 +864,7 @@
         <w:t xml:space="preserve"> </w:t>
       </w:r>
       <w:r>
-        <w:t xml:space="preserve">( </w:t>
+        <w:t>(</w:t>
       </w:r>
       <w:r>
         <w:rPr>
@@ -491,24 +913,127 @@
         <w:t xml:space="preserve">) </w:t>
       </w:r>
       <w:r>
-        <w:t>within predefined intervals. Each simulation run generated different values representing numbers of cluster, size of cluster the biggest cluster and ratio of noise points.</w:t>
+        <w:t>within predefined intervals. Each simulation run generated different values representing number of cluster</w:t>
+      </w:r>
+      <w:r>
+        <w:t>s</w:t>
+      </w:r>
+      <w:r>
+        <w:t xml:space="preserve">, size of cluster the </w:t>
+      </w:r>
+      <w:r>
+        <w:t xml:space="preserve">largest </w:t>
+      </w:r>
+      <w:r>
+        <w:t>cluster and ratio of noise points.</w:t>
       </w:r>
     </w:p>
     <w:p>
       <w:pPr>
         <w:pStyle w:val="BodyText"/>
+        <w:ind w:firstLine="0pt"/>
         <w:rPr>
           <w:lang w:val="en-GB"/>
         </w:rPr>
       </w:pPr>
       <w:r>
-        <w:t xml:space="preserve">  The </w:t>
+        <w:t>Pr</w:t>
+      </w:r>
+      <w:r>
+        <w:t>evious</w:t>
+      </w:r>
+      <w:r>
+        <w:t xml:space="preserve"> </w:t>
+      </w:r>
+      <w:r>
+        <w:t xml:space="preserve">studies </w:t>
+      </w:r>
+      <w:r>
+        <w:t xml:space="preserve">have </w:t>
+      </w:r>
+      <w:r>
+        <w:t>discussed</w:t>
+      </w:r>
+      <w:r>
+        <w:t xml:space="preserve"> DBSCAN </w:t>
+      </w:r>
+      <w:r>
+        <w:t>p</w:t>
+      </w:r>
+      <w:r>
+        <w:t>aram</w:t>
+      </w:r>
+      <w:r>
+        <w:t>e</w:t>
+      </w:r>
+      <w:r>
+        <w:t>ter</w:t>
+      </w:r>
+      <w:r>
+        <w:t>s</w:t>
+      </w:r>
+      <w:r>
+        <w:t xml:space="preserve"> sensitivity </w:t>
+      </w:r>
+      <w:r>
+        <w:t>[</w:t>
+      </w:r>
+      <w:r>
+        <w:t>2</w:t>
+      </w:r>
+      <w:r>
+        <w:t>]</w:t>
+      </w:r>
+      <w:r>
+        <w:t xml:space="preserve"> and the use of Monte Carlo </w:t>
+      </w:r>
+      <w:r>
+        <w:t>methods for algorithm evalu</w:t>
+      </w:r>
+      <w:r>
+        <w:t>a</w:t>
+      </w:r>
+      <w:r>
+        <w:t xml:space="preserve">tion </w:t>
+      </w:r>
+      <w:r>
+        <w:t>[</w:t>
+      </w:r>
+      <w:r>
+        <w:t>3</w:t>
+      </w:r>
+      <w:r>
+        <w:t>]</w:t>
+      </w:r>
+      <w:r>
+        <w:t>.</w:t>
+      </w:r>
+      <w:r>
+        <w:t xml:space="preserve"> </w:t>
+      </w:r>
+      <w:r>
+        <w:t xml:space="preserve">The </w:t>
       </w:r>
       <w:r>
         <w:t>main goal</w:t>
       </w:r>
       <w:r>
-        <w:t xml:space="preserve"> of this simulation is to show how Monto Carlo</w:t>
+        <w:t xml:space="preserve"> of this simulation is to </w:t>
+      </w:r>
+      <w:r>
+        <w:t>demonstrate</w:t>
+      </w:r>
+      <w:r>
+        <w:t xml:space="preserve"> </w:t>
+      </w:r>
+      <w:r>
+        <w:t>how Mont</w:t>
+      </w:r>
+      <w:r>
+        <w:t>e</w:t>
+      </w:r>
+      <w:r>
+        <w:t xml:space="preserve"> Carlo</w:t>
       </w:r>
       <w:r>
         <w:t xml:space="preserve"> simulation</w:t>
@@ -529,12 +1054,44 @@
         <w:rPr>
           <w:lang w:val="en-GB"/>
         </w:rPr>
-        <w:t>to examine the sensitivity of changing parameters in DBSCAN algorithm without doing any physical or real world experiments.</w:t>
+        <w:t xml:space="preserve">to examine the sensitivity of changing parameters in DBSCAN algorithm without </w:t>
       </w:r>
       <w:r>
         <w:rPr>
           <w:lang w:val="en-GB"/>
         </w:rPr>
+        <w:t>performing</w:t>
+      </w:r>
+      <w:r>
+        <w:rPr>
+          <w:lang w:val="en-GB"/>
+        </w:rPr>
+        <w:t xml:space="preserve"> any physical or real</w:t>
+      </w:r>
+      <w:r>
+        <w:rPr>
+          <w:lang w:val="en-GB"/>
+        </w:rPr>
+        <w:t>-</w:t>
+      </w:r>
+      <w:r>
+        <w:rPr>
+          <w:lang w:val="en-GB"/>
+        </w:rPr>
+        <w:t>world experiments.</w:t>
+      </w:r>
+    </w:p>
+    <w:p>
+      <w:pPr>
+        <w:pStyle w:val="BodyText"/>
+        <w:rPr>
+          <w:lang w:val="en-GB"/>
+        </w:rPr>
+      </w:pPr>
+      <w:r>
+        <w:rPr>
+          <w:lang w:val="en-GB"/>
+        </w:rPr>
         <w:t xml:space="preserve">  </w:t>
       </w:r>
     </w:p>
@@ -551,33 +1108,98 @@
         </w:rPr>
         <w:t>Method</w:t>
       </w:r>
-    </w:p>
-    <w:p>
-      <w:pPr>
+      <w:r>
         <w:rPr>
           <w:lang w:val="x-none"/>
         </w:rPr>
-      </w:pPr>
-      <w:r>
-        <w:t xml:space="preserve">Simulation structured to show and </w:t>
-      </w:r>
-      <w:r>
-        <w:t>confirm</w:t>
-      </w:r>
-      <w:r>
-        <w:t xml:space="preserve"> how DBSCAN –</w:t>
+        <w:t>ology</w:t>
+      </w:r>
+    </w:p>
+    <w:p>
+      <w:pPr>
+        <w:jc w:val="start"/>
+      </w:pPr>
+      <w:r>
+        <w:t>The s</w:t>
+      </w:r>
+      <w:r>
+        <w:t xml:space="preserve">imulation </w:t>
+      </w:r>
+      <w:r>
+        <w:t xml:space="preserve">was </w:t>
+      </w:r>
+      <w:r>
+        <w:t>developed</w:t>
+      </w:r>
+      <w:r>
+        <w:t xml:space="preserve"> </w:t>
+      </w:r>
+      <w:r>
+        <w:t xml:space="preserve">to </w:t>
+      </w:r>
+      <w:r>
+        <w:t>demonstrate</w:t>
+      </w:r>
+      <w:r>
+        <w:t xml:space="preserve"> how </w:t>
+      </w:r>
+      <w:r>
+        <w:t>DBSCAN</w:t>
       </w:r>
       <w:r>
         <w:t xml:space="preserve"> algorithm</w:t>
       </w:r>
       <w:r>
-        <w:t xml:space="preserve"> reacts when we chang parameters repeatedly while running the code. Experiment was performed with python and used different </w:t>
-      </w:r>
-      <w:proofErr w:type="spellStart"/>
-      <w:r>
-        <w:t>libraies</w:t>
-      </w:r>
-      <w:proofErr w:type="spellEnd"/>
+        <w:t xml:space="preserve"> reacts when </w:t>
+      </w:r>
+      <w:r>
+        <w:t>its</w:t>
+      </w:r>
+      <w:r>
+        <w:t xml:space="preserve"> parameters</w:t>
+      </w:r>
+      <w:r>
+        <w:t xml:space="preserve"> </w:t>
+      </w:r>
+      <w:r>
+        <w:t>change</w:t>
+      </w:r>
+      <w:r>
+        <w:t xml:space="preserve"> repeatedly</w:t>
+      </w:r>
+      <w:r>
+        <w:t xml:space="preserve"> </w:t>
+      </w:r>
+      <w:r>
+        <w:t>while</w:t>
+      </w:r>
+      <w:r>
+        <w:t xml:space="preserve"> </w:t>
+      </w:r>
+      <w:r>
+        <w:t>running the code.</w:t>
+      </w:r>
+      <w:r>
+        <w:rPr>
+          <w:rFonts w:ascii="-webkit-standard" w:hAnsi="-webkit-standard"/>
+          <w:color w:val="000000"/>
+          <w:sz w:val="27"/>
+          <w:szCs w:val="27"/>
+        </w:rPr>
+        <w:t xml:space="preserve"> </w:t>
+      </w:r>
+      <w:r>
+        <w:t>E</w:t>
+      </w:r>
+      <w:r>
+        <w:t xml:space="preserve">xperiment was performed in Python using </w:t>
+      </w:r>
+      <w:r>
+        <w:t xml:space="preserve">different </w:t>
+      </w:r>
+      <w:r>
+        <w:t>libraries such as NumPy, Pandas</w:t>
+      </w:r>
       <w:r>
         <w:t>.</w:t>
       </w:r>
@@ -585,8 +1207,16 @@
     <w:p>
       <w:pPr>
         <w:pStyle w:val="Heading2"/>
-      </w:pPr>
-      <w:r>
+        <w:rPr>
+          <w:i w:val="0"/>
+          <w:iCs w:val="0"/>
+        </w:rPr>
+      </w:pPr>
+      <w:r>
+        <w:rPr>
+          <w:i w:val="0"/>
+          <w:iCs w:val="0"/>
+        </w:rPr>
         <w:t>Simulation Steps</w:t>
       </w:r>
     </w:p>
@@ -596,7 +1226,19 @@
         <w:ind w:start="14.40pt" w:firstLine="0pt"/>
       </w:pPr>
       <w:r>
-        <w:t>Simulation followed Monte Carlo principle, which mean that the same processes get repeated lot of times with different randomized data.</w:t>
+        <w:t xml:space="preserve">Simulation followed </w:t>
+      </w:r>
+      <w:r>
+        <w:t xml:space="preserve">the </w:t>
+      </w:r>
+      <w:r>
+        <w:t>Monte Carlo principle, which mean</w:t>
+      </w:r>
+      <w:r>
+        <w:t>s</w:t>
+      </w:r>
+      <w:r>
+        <w:t xml:space="preserve"> that the same processes get repeated lot of times with different randomized data.</w:t>
       </w:r>
     </w:p>
     <w:p>
@@ -632,7 +1274,18 @@
         <w:t>(ε):</w:t>
       </w:r>
       <w:r>
-        <w:t xml:space="preserve">  Radius define how near points must be to be calculate as neighbours.  </w:t>
+        <w:t xml:space="preserve">  </w:t>
+      </w:r>
+      <w:r>
+        <w:t xml:space="preserve">Radius defines how close points must be to be considered </w:t>
+      </w:r>
+      <w:proofErr w:type="spellStart"/>
+      <w:r>
+        <w:t>neighbors</w:t>
+      </w:r>
+      <w:proofErr w:type="spellEnd"/>
+      <w:r>
+        <w:t xml:space="preserve">.  </w:t>
       </w:r>
     </w:p>
     <w:p>
@@ -649,234 +1302,855 @@
       </w:r>
       <w:proofErr w:type="spellEnd"/>
       <w:r>
-        <w:t xml:space="preserve">: Lowest number of head points requires to build cluster. </w:t>
+        <w:t xml:space="preserve">: </w:t>
+      </w:r>
+      <w:r>
+        <w:t>Minimum number of core points required to form a cluster</w:t>
+      </w:r>
+      <w:r>
+        <w:t xml:space="preserve">. </w:t>
       </w:r>
     </w:p>
     <w:p>
       <w:pPr>
         <w:pStyle w:val="BodyText"/>
+        <w:rPr>
+          <w:lang w:val="en-US" w:eastAsia="en-US"/>
+        </w:rPr>
       </w:pPr>
       <w:r>
         <w:t xml:space="preserve">Both parameters randomized between </w:t>
-      </w:r>
-      <w:r>
-        <w:t>ε</w:t>
-      </w:r>
-      <w:r>
-        <w:t xml:space="preserve"> (0.05 and 0.25) and </w:t>
-      </w:r>
-      <w:proofErr w:type="spellStart"/>
-      <w:r>
-        <w:t>min_samples</w:t>
-      </w:r>
-      <w:proofErr w:type="spellEnd"/>
-      <w:r>
-        <w:t xml:space="preserve"> (3 and 7). </w:t>
-      </w:r>
-    </w:p>
-    <w:p>
-      <w:pPr>
-        <w:pStyle w:val="BodyText"/>
-      </w:pPr>
-      <w:r>
-        <w:t xml:space="preserve">Each running saved three results : </w:t>
-      </w:r>
-    </w:p>
-    <w:p>
-      <w:pPr>
-        <w:pStyle w:val="BodyText"/>
-      </w:pPr>
-      <w:r>
-        <w:t xml:space="preserve">1- Number of founded cluster. </w:t>
-      </w:r>
-    </w:p>
-    <w:p>
-      <w:pPr>
-        <w:pStyle w:val="BodyText"/>
-      </w:pPr>
-      <w:r>
-        <w:t xml:space="preserve">2-  Biggest cluster size. </w:t>
-      </w:r>
-    </w:p>
-    <w:p>
-      <w:pPr>
-        <w:pStyle w:val="BodyText"/>
-      </w:pPr>
-      <w:r>
-        <w:t>3- Point parts that classed as cluster</w:t>
-      </w:r>
-    </w:p>
-    <w:p>
-      <w:pPr>
-        <w:pStyle w:val="Heading2"/>
-      </w:pPr>
-      <w:r>
-        <w:t>Matrial of data</w:t>
-      </w:r>
-    </w:p>
-    <w:p>
-      <w:pPr>
-        <w:pStyle w:val="BodyText"/>
-      </w:pPr>
-      <w:r>
-        <w:t xml:space="preserve">Used data was consisted of </w:t>
-      </w:r>
-      <w:r>
-        <w:t xml:space="preserve">LiDAR point-cloud data used in this simulation originates from PhD research conducted at </w:t>
-      </w:r>
-      <w:proofErr w:type="spellStart"/>
-      <w:r>
-        <w:t>Luleå</w:t>
-      </w:r>
-      <w:proofErr w:type="spellEnd"/>
-      <w:r>
-        <w:t xml:space="preserve"> University of Technology (LTU) under the supervision of Professor Ramin Karim [1]</w:t>
-      </w:r>
-      <w:r>
-        <w:t>.</w:t>
-      </w:r>
-    </w:p>
-    <w:p>
-      <w:pPr>
-        <w:pStyle w:val="BodyText"/>
-      </w:pPr>
-      <w:r>
-        <w:t>Each datapoint had three coordinator (X,Y,Z). Ground level calculated with histogram that shows over Z-values to filter</w:t>
-      </w:r>
-    </w:p>
-    <w:p>
-      <w:pPr>
-        <w:pStyle w:val="BodyText"/>
-      </w:pPr>
-      <w:r>
-        <w:t xml:space="preserve">underground points. After filtering, the experiment will used only the above ground points.  </w:t>
-      </w:r>
-    </w:p>
-    <w:p>
-      <w:pPr>
-        <w:pStyle w:val="Heading2"/>
-      </w:pPr>
-      <w:r>
-        <w:t xml:space="preserve">Implementation </w:t>
-      </w:r>
-    </w:p>
-    <w:p>
-      <w:pPr>
-        <w:jc w:val="start"/>
-      </w:pPr>
-      <w:r>
-        <w:t>Experiment runs totally 2000 iteration were run using DBSCAN with different random parameters.</w:t>
-      </w:r>
-      <w:r>
-        <w:br/>
-        <w:t xml:space="preserve">To ensure that </w:t>
-      </w:r>
-      <w:r>
-        <w:t>reproducibility</w:t>
-      </w:r>
-      <w:r>
-        <w:t xml:space="preserve"> used with solid</w:t>
       </w:r>
       <w:r>
         <w:rPr>
           <w:i/>
           <w:iCs/>
         </w:rPr>
-        <w:t xml:space="preserve"> seed-value</w:t>
-      </w:r>
-      <w:r>
-        <w:t xml:space="preserve"> with random number generate.</w:t>
-      </w:r>
-    </w:p>
-    <w:p>
-      <w:pPr>
-        <w:jc w:val="start"/>
-      </w:pPr>
-      <w:r>
-        <w:t xml:space="preserve">The results from each used iteration saved automatically to files in csv format (all iteration) and JSON format (summery). </w:t>
-      </w:r>
-    </w:p>
-    <w:p>
-      <w:pPr>
-        <w:jc w:val="start"/>
-      </w:pPr>
-      <w:r>
-        <w:t xml:space="preserve">Figures were generated showing histogram, </w:t>
-      </w:r>
-      <w:r>
-        <w:t>cumulative</w:t>
-      </w:r>
-      <w:r>
-        <w:t xml:space="preserve"> distribution, </w:t>
-      </w:r>
-      <w:r>
-        <w:t xml:space="preserve">convergent and sensitive measurement </w:t>
-      </w:r>
-      <w:r>
-        <w:t>f</w:t>
-      </w:r>
-      <w:r>
-        <w:t>o</w:t>
-      </w:r>
-      <w:r>
-        <w:t>r</w:t>
-      </w:r>
-      <w:r>
-        <w:t xml:space="preserve"> all runed simulations. </w:t>
-      </w:r>
-    </w:p>
-    <w:p>
-      <w:pPr>
-        <w:pStyle w:val="BodyText"/>
-      </w:pPr>
-      <w:r>
-        <w:lastRenderedPageBreak/>
-        <w:t xml:space="preserve">   </w:t>
-      </w:r>
-    </w:p>
-    <w:p>
-      <w:pPr>
-        <w:pStyle w:val="Heading1"/>
-      </w:pPr>
-      <w:r>
-        <w:t>Simulation Reslut</w:t>
-      </w:r>
-    </w:p>
-    <w:p/>
-    <w:p>
-      <w:pPr>
-        <w:pStyle w:val="BodyText"/>
-        <w:rPr>
-          <w:lang w:val="en-US"/>
-        </w:rPr>
-      </w:pPr>
-      <w:r>
-        <w:rPr>
-          <w:lang w:val="en-US"/>
-        </w:rPr>
-        <w:t xml:space="preserve">Simulation runs with totally 2000 iterations with help of DBSCAN algorithm. Parameters </w:t>
-      </w:r>
+        <w:t>ε</w:t>
+      </w:r>
+      <w:r>
+        <w:t xml:space="preserve"> </w:t>
+      </w:r>
+      <w:r>
+        <w:t>=</w:t>
+      </w:r>
+      <w:r>
+        <w:t xml:space="preserve"> </w:t>
+      </w:r>
+      <w:r>
+        <w:t xml:space="preserve">0.05 </w:t>
+      </w:r>
+      <w:r>
+        <w:t xml:space="preserve">– </w:t>
+      </w:r>
+      <w:r>
+        <w:t xml:space="preserve">0.25 and </w:t>
+      </w:r>
+      <w:proofErr w:type="spellStart"/>
       <w:r>
         <w:rPr>
           <w:i/>
           <w:iCs/>
-          <w:lang w:val="en-US"/>
-        </w:rPr>
-        <w:t>epsilon</w:t>
-      </w:r>
-      <w:r>
-        <w:rPr>
-          <w:lang w:val="en-US"/>
-        </w:rPr>
-        <w:t xml:space="preserve"> and </w:t>
+        </w:rPr>
+        <w:t>min_samples</w:t>
+      </w:r>
+      <w:proofErr w:type="spellEnd"/>
+      <w:r>
+        <w:t xml:space="preserve"> </w:t>
+      </w:r>
+      <w:r>
+        <w:t>=</w:t>
+      </w:r>
+      <w:r>
+        <w:t>3</w:t>
+      </w:r>
+      <w:r>
+        <w:t xml:space="preserve"> </w:t>
+      </w:r>
+      <w:r>
+        <w:t>–</w:t>
+      </w:r>
+      <w:r>
+        <w:t xml:space="preserve"> </w:t>
+      </w:r>
+      <w:r>
+        <w:t>7.</w:t>
+      </w:r>
+      <w:r>
+        <w:t xml:space="preserve"> </w:t>
+      </w:r>
+      <w:r>
+        <w:rPr>
+          <w:lang w:val="en-US" w:eastAsia="en-US"/>
+        </w:rPr>
+        <w:t>Th</w:t>
+      </w:r>
+      <w:r>
+        <w:rPr>
+          <w:lang w:val="en-US" w:eastAsia="en-US"/>
+        </w:rPr>
+        <w:t>e</w:t>
+      </w:r>
+      <w:r>
+        <w:rPr>
+          <w:lang w:val="en-US" w:eastAsia="en-US"/>
+        </w:rPr>
+        <w:t xml:space="preserve">se parameters are chosen </w:t>
+      </w:r>
+      <w:r>
+        <w:rPr>
+          <w:lang w:val="en-US" w:eastAsia="en-US"/>
+        </w:rPr>
+        <w:t xml:space="preserve">based on </w:t>
+      </w:r>
+      <w:r>
+        <w:rPr>
+          <w:lang w:val="en-US" w:eastAsia="en-US"/>
+        </w:rPr>
+        <w:t>typical values used</w:t>
+      </w:r>
+      <w:r>
+        <w:rPr>
+          <w:lang w:val="en-US" w:eastAsia="en-US"/>
+        </w:rPr>
+        <w:t xml:space="preserve"> in previous </w:t>
+      </w:r>
+      <w:r>
+        <w:rPr>
+          <w:lang w:val="en-US" w:eastAsia="en-US"/>
+        </w:rPr>
+        <w:t>A Density-Based Algorithm for Discovering Clusters</w:t>
+      </w:r>
+      <w:r>
+        <w:rPr>
+          <w:lang w:val="en-US" w:eastAsia="en-US"/>
+        </w:rPr>
+        <w:t xml:space="preserve"> </w:t>
+      </w:r>
+      <w:r>
+        <w:rPr>
+          <w:lang w:val="en-US" w:eastAsia="en-US"/>
+        </w:rPr>
+        <w:t>experiment</w:t>
+      </w:r>
+      <w:r>
+        <w:rPr>
+          <w:lang w:val="en-US" w:eastAsia="en-US"/>
+        </w:rPr>
+        <w:t>s</w:t>
+      </w:r>
+      <w:r>
+        <w:rPr>
+          <w:lang w:val="en-US" w:eastAsia="en-US"/>
+        </w:rPr>
+        <w:t xml:space="preserve"> [</w:t>
+      </w:r>
+      <w:r>
+        <w:rPr>
+          <w:lang w:val="en-US" w:eastAsia="en-US"/>
+        </w:rPr>
+        <w:t>2</w:t>
+      </w:r>
+      <w:r>
+        <w:rPr>
+          <w:lang w:val="en-US" w:eastAsia="en-US"/>
+        </w:rPr>
+        <w:t>]</w:t>
+      </w:r>
+      <w:r>
+        <w:rPr>
+          <w:lang w:val="en-US" w:eastAsia="en-US"/>
+        </w:rPr>
+        <w:t xml:space="preserve"> </w:t>
+      </w:r>
+      <w:r>
+        <w:rPr>
+          <w:lang w:val="en-US" w:eastAsia="en-US"/>
+        </w:rPr>
+        <w:t xml:space="preserve">and </w:t>
+      </w:r>
+      <w:r>
+        <w:rPr>
+          <w:lang w:val="en-US" w:eastAsia="en-US"/>
+        </w:rPr>
+        <w:t xml:space="preserve">on </w:t>
+      </w:r>
+      <w:r>
+        <w:rPr>
+          <w:lang w:val="en-US" w:eastAsia="en-US"/>
+        </w:rPr>
+        <w:t xml:space="preserve">the </w:t>
+      </w:r>
+      <w:proofErr w:type="gramStart"/>
+      <w:r>
+        <w:rPr>
+          <w:lang w:val="en-US" w:eastAsia="en-US"/>
+        </w:rPr>
+        <w:t>heuristic</w:t>
+      </w:r>
+      <w:proofErr w:type="gramEnd"/>
+      <w:r>
+        <w:rPr>
+          <w:lang w:val="en-US" w:eastAsia="en-US"/>
+        </w:rPr>
+        <w:t xml:space="preserve"> </w:t>
+      </w:r>
+      <w:r>
+        <w:rPr>
+          <w:lang w:val="en-US" w:eastAsia="en-US"/>
+        </w:rPr>
+        <w:t xml:space="preserve">method </w:t>
+      </w:r>
+      <w:r>
+        <w:rPr>
+          <w:lang w:val="en-US" w:eastAsia="en-US"/>
+        </w:rPr>
+        <w:t>described</w:t>
+      </w:r>
+      <w:r>
+        <w:rPr>
+          <w:lang w:val="en-US" w:eastAsia="en-US"/>
+        </w:rPr>
+        <w:t xml:space="preserve"> in section 4.2 of Ester et al. (1996)</w:t>
+      </w:r>
+      <w:r>
+        <w:rPr>
+          <w:lang w:val="en-US" w:eastAsia="en-US"/>
+        </w:rPr>
+        <w:t xml:space="preserve">. </w:t>
+      </w:r>
+    </w:p>
+    <w:p>
+      <w:pPr>
+        <w:pStyle w:val="BodyText"/>
+      </w:pPr>
+      <w:r>
+        <w:t xml:space="preserve">Each running saved three results : </w:t>
+      </w:r>
+    </w:p>
+    <w:p>
+      <w:pPr>
+        <w:pStyle w:val="BodyText"/>
+      </w:pPr>
+      <w:r>
+        <w:t xml:space="preserve">1- Number of founded cluster. </w:t>
+      </w:r>
+    </w:p>
+    <w:p>
+      <w:pPr>
+        <w:pStyle w:val="BodyText"/>
+      </w:pPr>
+      <w:r>
+        <w:t xml:space="preserve">2-  </w:t>
+      </w:r>
+      <w:r>
+        <w:t>Largest</w:t>
+      </w:r>
+      <w:r>
+        <w:t xml:space="preserve"> cluster size. </w:t>
+      </w:r>
+    </w:p>
+    <w:p>
+      <w:pPr>
+        <w:pStyle w:val="BodyText"/>
+      </w:pPr>
+      <w:r>
+        <w:t>3- Point parts that classed as cluster</w:t>
+      </w:r>
+    </w:p>
+    <w:p>
+      <w:pPr>
+        <w:pStyle w:val="Heading2"/>
+        <w:tabs>
+          <w:tab w:val="clear" w:pos="18pt"/>
+          <w:tab w:val="num" w:pos="14.40pt"/>
+        </w:tabs>
+        <w:rPr>
+          <w:i w:val="0"/>
+          <w:iCs w:val="0"/>
+        </w:rPr>
+      </w:pPr>
+      <w:r>
+        <w:rPr>
+          <w:i w:val="0"/>
+          <w:iCs w:val="0"/>
+        </w:rPr>
+        <w:t>Material</w:t>
+      </w:r>
+      <w:r>
+        <w:rPr>
+          <w:i w:val="0"/>
+          <w:iCs w:val="0"/>
+        </w:rPr>
+        <w:t xml:space="preserve"> </w:t>
+      </w:r>
+      <w:r>
+        <w:rPr>
+          <w:i w:val="0"/>
+          <w:iCs w:val="0"/>
+        </w:rPr>
+        <w:t>of data</w:t>
+      </w:r>
+    </w:p>
+    <w:p>
+      <w:pPr>
+        <w:pStyle w:val="BodyText"/>
+      </w:pPr>
+      <w:r>
+        <w:t>The</w:t>
+      </w:r>
+      <w:r>
+        <w:t xml:space="preserve"> data </w:t>
+      </w:r>
+      <w:r>
+        <w:t>used</w:t>
+      </w:r>
+      <w:r>
+        <w:t xml:space="preserve"> </w:t>
+      </w:r>
+      <w:r>
+        <w:rPr>
+          <w:lang w:val="en-GB"/>
+        </w:rPr>
+        <w:t>in</w:t>
+      </w:r>
+      <w:r>
+        <w:t xml:space="preserve"> </w:t>
+      </w:r>
+      <w:r>
+        <w:rPr>
+          <w:lang w:val="en-GB"/>
+        </w:rPr>
+        <w:t>this</w:t>
+      </w:r>
+      <w:r>
+        <w:t xml:space="preserve"> </w:t>
+      </w:r>
+      <w:r>
+        <w:rPr>
+          <w:lang w:val="en-GB"/>
+        </w:rPr>
+        <w:t>simulation</w:t>
+      </w:r>
+      <w:r>
+        <w:t xml:space="preserve"> </w:t>
+      </w:r>
+      <w:r>
+        <w:rPr>
+          <w:lang w:val="en-GB"/>
+        </w:rPr>
+        <w:t>originate</w:t>
+      </w:r>
+      <w:r>
+        <w:t xml:space="preserve">d </w:t>
+      </w:r>
+      <w:r>
+        <w:rPr>
+          <w:lang w:val="en-GB"/>
+        </w:rPr>
+        <w:t>from</w:t>
+      </w:r>
+      <w:r>
+        <w:t xml:space="preserve"> </w:t>
+      </w:r>
+      <w:r>
+        <w:rPr>
+          <w:lang w:val="en-GB"/>
+        </w:rPr>
+        <w:t>LiDAR</w:t>
+      </w:r>
+      <w:r>
+        <w:t xml:space="preserve"> </w:t>
+      </w:r>
+      <w:r>
+        <w:rPr>
+          <w:lang w:val="en-GB"/>
+        </w:rPr>
+        <w:t>point-cloud</w:t>
+      </w:r>
+      <w:r>
+        <w:t xml:space="preserve"> </w:t>
+      </w:r>
+      <w:r>
+        <w:rPr>
+          <w:lang w:val="en-GB"/>
+        </w:rPr>
+        <w:t>data</w:t>
+      </w:r>
+      <w:r>
+        <w:t xml:space="preserve"> </w:t>
+      </w:r>
+      <w:r>
+        <w:rPr>
+          <w:lang w:val="en-GB"/>
+        </w:rPr>
+        <w:t>conducted</w:t>
+      </w:r>
+      <w:r>
+        <w:t xml:space="preserve"> </w:t>
+      </w:r>
+      <w:r>
+        <w:rPr>
+          <w:lang w:val="en-GB"/>
+        </w:rPr>
+        <w:t>as</w:t>
+      </w:r>
+      <w:r>
+        <w:t xml:space="preserve"> PhD research at </w:t>
       </w:r>
       <w:proofErr w:type="spellStart"/>
+      <w:r>
+        <w:t>Luleå</w:t>
+      </w:r>
+      <w:proofErr w:type="spellEnd"/>
+      <w:r>
+        <w:t xml:space="preserve"> University of Technology (LTU) under the supervision of Professor Ramin Karim [1]</w:t>
+      </w:r>
+      <w:r>
+        <w:t>.</w:t>
+      </w:r>
+      <w:r>
+        <w:t xml:space="preserve"> </w:t>
+      </w:r>
+    </w:p>
+    <w:p>
+      <w:pPr>
+        <w:pStyle w:val="BodyText"/>
+      </w:pPr>
+      <w:r>
+        <w:rPr>
+          <w:lang w:val="en-GB"/>
+        </w:rPr>
+        <w:t xml:space="preserve">The </w:t>
+      </w:r>
+      <w:r>
+        <w:rPr>
+          <w:lang w:val="en-GB"/>
+        </w:rPr>
+        <w:t>dataset was</w:t>
+      </w:r>
+      <w:r>
+        <w:t xml:space="preserve"> </w:t>
+      </w:r>
+      <w:r>
+        <w:t xml:space="preserve">available to </w:t>
+      </w:r>
+      <w:r>
+        <w:t>students</w:t>
+      </w:r>
+      <w:r>
+        <w:t xml:space="preserve"> </w:t>
+      </w:r>
+      <w:r>
+        <w:t xml:space="preserve">participating in a </w:t>
+      </w:r>
+      <w:r>
+        <w:t>course</w:t>
+      </w:r>
+      <w:r>
+        <w:t xml:space="preserve"> project connected to doctoral </w:t>
+      </w:r>
+      <w:r>
+        <w:t xml:space="preserve">research. </w:t>
+      </w:r>
+      <w:r>
+        <w:t>it</w:t>
+      </w:r>
+      <w:r>
+        <w:t xml:space="preserve"> </w:t>
+      </w:r>
+      <w:r>
+        <w:t>includes</w:t>
+      </w:r>
+      <w:r>
+        <w:t xml:space="preserve"> spatial </w:t>
+      </w:r>
+      <w:r>
+        <w:t xml:space="preserve">coordinates from </w:t>
+      </w:r>
+      <w:r>
+        <w:t>laser</w:t>
+      </w:r>
+      <w:r>
+        <w:t xml:space="preserve"> </w:t>
+      </w:r>
+      <w:r>
+        <w:t>scanning</w:t>
+      </w:r>
+      <w:r>
+        <w:t xml:space="preserve"> of equipment surfaces and has been used in several studies related to Industrial AI and predictive maintenance.</w:t>
+      </w:r>
+      <w:r>
+        <w:t xml:space="preserve"> </w:t>
+      </w:r>
+      <w:r>
+        <w:br/>
+      </w:r>
+      <w:r>
+        <w:lastRenderedPageBreak/>
+        <w:t>Each datapoint had three coordinat</w:t>
+      </w:r>
+      <w:r>
+        <w:rPr>
+          <w:lang w:val="en-GB"/>
+        </w:rPr>
+        <w:t>es</w:t>
+      </w:r>
+      <w:r>
+        <w:t xml:space="preserve"> (X,Y,Z). Ground level </w:t>
+      </w:r>
+      <w:r>
+        <w:t xml:space="preserve">is </w:t>
+      </w:r>
+      <w:r>
+        <w:t xml:space="preserve">calculated with </w:t>
+      </w:r>
+      <w:r>
+        <w:t xml:space="preserve">a </w:t>
+      </w:r>
+      <w:r>
+        <w:t>histogram that shows over Z-values to filter</w:t>
+      </w:r>
+      <w:r>
+        <w:t xml:space="preserve"> </w:t>
+      </w:r>
+      <w:r>
+        <w:t xml:space="preserve">underground points. After filtering, the experiment will used only the above ground points.  </w:t>
+      </w:r>
+    </w:p>
+    <w:p>
+      <w:pPr>
+        <w:pStyle w:val="Heading2"/>
+        <w:rPr>
+          <w:i w:val="0"/>
+          <w:iCs w:val="0"/>
+        </w:rPr>
+      </w:pPr>
+      <w:r>
+        <w:rPr>
+          <w:i w:val="0"/>
+          <w:iCs w:val="0"/>
+        </w:rPr>
+        <w:t xml:space="preserve">Implementation </w:t>
+      </w:r>
+    </w:p>
+    <w:p>
+      <w:pPr>
+        <w:jc w:val="start"/>
+      </w:pPr>
+      <w:r>
+        <w:t>A total</w:t>
+      </w:r>
+      <w:r>
+        <w:t xml:space="preserve"> 2000 iteration were </w:t>
+      </w:r>
+      <w:r>
+        <w:t>executed</w:t>
+      </w:r>
+      <w:r>
+        <w:t xml:space="preserve"> using DBSCAN</w:t>
+      </w:r>
+      <w:r>
+        <w:t xml:space="preserve"> algorithm</w:t>
+      </w:r>
+      <w:r>
+        <w:t xml:space="preserve"> with different random parameters</w:t>
+      </w:r>
+      <w:r>
+        <w:t xml:space="preserve"> values</w:t>
+      </w:r>
+      <w:r>
+        <w:t>.</w:t>
+      </w:r>
+      <w:r>
+        <w:t xml:space="preserve"> </w:t>
+      </w:r>
+      <w:r>
+        <w:t xml:space="preserve">A fixed random </w:t>
+      </w:r>
+      <w:r>
+        <w:t xml:space="preserve">seed was </w:t>
+      </w:r>
+      <w:proofErr w:type="gramStart"/>
+      <w:r>
+        <w:t>ensure</w:t>
+      </w:r>
+      <w:proofErr w:type="gramEnd"/>
+      <w:r>
+        <w:t xml:space="preserve"> reproducibility</w:t>
+      </w:r>
+      <w:r>
+        <w:t xml:space="preserve"> </w:t>
+      </w:r>
+      <w:r>
+        <w:t xml:space="preserve">across </w:t>
+      </w:r>
+      <w:r>
+        <w:t xml:space="preserve">all </w:t>
+      </w:r>
+      <w:r>
+        <w:t>iterations.</w:t>
+      </w:r>
+      <w:r>
+        <w:t xml:space="preserve"> The simulation was implemented in Python using NumPy, Pandas, Matplotlib, and scikit-learn</w:t>
+      </w:r>
+      <w:r>
+        <w:t xml:space="preserve">, </w:t>
+      </w:r>
+      <w:r>
+        <w:t>DBSCAN and NearestNeighbors modules</w:t>
+      </w:r>
+      <w:r>
+        <w:t xml:space="preserve"> with</w:t>
+      </w:r>
+      <w:r>
+        <w:t xml:space="preserve"> </w:t>
+      </w:r>
+      <w:r>
+        <w:t>s</w:t>
+      </w:r>
+      <w:r>
+        <w:t>tandard modules </w:t>
+      </w:r>
+      <w:proofErr w:type="spellStart"/>
+      <w:r>
+        <w:t>os</w:t>
+      </w:r>
+      <w:proofErr w:type="spellEnd"/>
+      <w:r>
+        <w:t>, sys, and </w:t>
+      </w:r>
+      <w:r>
+        <w:t>Json</w:t>
+      </w:r>
+      <w:r>
+        <w:t> for data handling and</w:t>
+      </w:r>
+      <w:r>
+        <w:t xml:space="preserve"> </w:t>
+      </w:r>
+      <w:r>
+        <w:t>management</w:t>
+      </w:r>
+      <w:r>
+        <w:t>.</w:t>
+      </w:r>
+    </w:p>
+    <w:p>
+      <w:pPr>
+        <w:jc w:val="start"/>
+      </w:pPr>
+      <w:r>
+        <w:t xml:space="preserve">The </w:t>
+      </w:r>
+      <w:r>
+        <w:t>output</w:t>
+      </w:r>
+      <w:r>
+        <w:t xml:space="preserve"> from each iteration </w:t>
+      </w:r>
+      <w:r>
+        <w:t xml:space="preserve">were </w:t>
+      </w:r>
+      <w:r>
+        <w:t>automatically</w:t>
+      </w:r>
+      <w:r>
+        <w:t xml:space="preserve"> save</w:t>
+      </w:r>
+      <w:r>
+        <w:t xml:space="preserve"> for analysis</w:t>
+      </w:r>
+      <w:r>
+        <w:t>, including</w:t>
+      </w:r>
+      <w:r>
+        <w:t xml:space="preserve"> overall static and summery data</w:t>
+      </w:r>
+      <w:r>
+        <w:t>.</w:t>
+      </w:r>
+      <w:r>
+        <w:t xml:space="preserve"> </w:t>
+      </w:r>
+      <w:r>
+        <w:t xml:space="preserve">Figures were generated showing histogram, </w:t>
+      </w:r>
+      <w:r>
+        <w:t>cumulative</w:t>
+      </w:r>
+      <w:r>
+        <w:t xml:space="preserve"> distribution, </w:t>
+      </w:r>
+      <w:r>
+        <w:t xml:space="preserve">convergent and sensitive measurement </w:t>
+      </w:r>
+      <w:r>
+        <w:t>f</w:t>
+      </w:r>
+      <w:r>
+        <w:t>o</w:t>
+      </w:r>
+      <w:r>
+        <w:t>r</w:t>
+      </w:r>
+      <w:r>
+        <w:t xml:space="preserve"> all runed simulations.</w:t>
+      </w:r>
+      <w:r>
+        <w:t xml:space="preserve"> </w:t>
+      </w:r>
+    </w:p>
+    <w:p>
+      <w:pPr>
+        <w:jc w:val="start"/>
+      </w:pPr>
+      <w:r>
+        <w:t>Data saved</w:t>
+      </w:r>
+      <w:r>
+        <w:t xml:space="preserve"> in C</w:t>
+      </w:r>
+      <w:r>
+        <w:t xml:space="preserve">SV and JSON format are available in the </w:t>
+      </w:r>
+      <w:r>
+        <w:t>appendix.</w:t>
+      </w:r>
+      <w:r>
+        <w:t xml:space="preserve"> </w:t>
+      </w:r>
+    </w:p>
+    <w:p>
+      <w:pPr>
+        <w:pStyle w:val="BodyText"/>
+      </w:pPr>
+      <w:r>
+        <w:t xml:space="preserve">   </w:t>
+      </w:r>
+    </w:p>
+    <w:p>
+      <w:pPr>
+        <w:pStyle w:val="Heading1"/>
+      </w:pPr>
+      <w:r>
+        <w:t>Simulation Resu</w:t>
+      </w:r>
+      <w:r>
+        <w:t>l</w:t>
+      </w:r>
+      <w:r>
+        <w:t>t</w:t>
+      </w:r>
+    </w:p>
+    <w:p/>
+    <w:p>
+      <w:pPr>
+        <w:pStyle w:val="BodyText"/>
+        <w:rPr>
+          <w:lang w:val="en-US"/>
+        </w:rPr>
+      </w:pPr>
+      <w:r>
+        <w:rPr>
+          <w:lang w:val="en-US"/>
+        </w:rPr>
+        <w:t xml:space="preserve">Simulation </w:t>
+      </w:r>
+      <w:r>
+        <w:rPr>
+          <w:lang w:val="en-US"/>
+        </w:rPr>
+        <w:t>was performed</w:t>
+      </w:r>
+      <w:r>
+        <w:rPr>
+          <w:lang w:val="en-US"/>
+        </w:rPr>
+        <w:t xml:space="preserve"> with </w:t>
+      </w:r>
+      <w:r>
+        <w:rPr>
+          <w:lang w:val="en-US"/>
+        </w:rPr>
+        <w:t xml:space="preserve">a </w:t>
+      </w:r>
+      <w:r>
+        <w:rPr>
+          <w:lang w:val="en-US"/>
+        </w:rPr>
+        <w:t>total</w:t>
+      </w:r>
+      <w:r>
+        <w:rPr>
+          <w:lang w:val="en-US"/>
+        </w:rPr>
+        <w:t xml:space="preserve"> of</w:t>
+      </w:r>
+      <w:r>
+        <w:rPr>
+          <w:lang w:val="en-US"/>
+        </w:rPr>
+        <w:t xml:space="preserve"> 2000 iterations </w:t>
+      </w:r>
+      <w:r>
+        <w:rPr>
+          <w:lang w:val="en-US"/>
+        </w:rPr>
+        <w:t>using</w:t>
+      </w:r>
+      <w:r>
+        <w:rPr>
+          <w:lang w:val="en-US"/>
+        </w:rPr>
+        <w:t xml:space="preserve"> DBSCAN algorithm. Parameters </w:t>
+      </w:r>
       <w:r>
         <w:rPr>
           <w:i/>
           <w:iCs/>
           <w:lang w:val="en-US"/>
         </w:rPr>
+        <w:t>epsilon</w:t>
+      </w:r>
+      <w:r>
+        <w:rPr>
+          <w:rFonts w:ascii="-webkit-standard" w:hAnsi="-webkit-standard"/>
+          <w:color w:val="000000"/>
+          <w:sz w:val="27"/>
+          <w:szCs w:val="27"/>
+        </w:rPr>
+        <w:t xml:space="preserve"> </w:t>
+      </w:r>
+      <w:r>
+        <w:rPr>
+          <w:i/>
+          <w:iCs/>
+          <w:lang w:val="en-US"/>
+        </w:rPr>
+        <w:t>(ε)</w:t>
+      </w:r>
+      <w:r>
+        <w:rPr>
+          <w:i/>
+          <w:iCs/>
+          <w:lang w:val="en-US"/>
+        </w:rPr>
+        <w:t xml:space="preserve"> and</w:t>
+      </w:r>
+      <w:r>
+        <w:rPr>
+          <w:lang w:val="en-US"/>
+        </w:rPr>
+        <w:t xml:space="preserve"> </w:t>
+      </w:r>
+      <w:proofErr w:type="spellStart"/>
+      <w:r>
+        <w:rPr>
+          <w:i/>
+          <w:iCs/>
+          <w:lang w:val="en-US"/>
+        </w:rPr>
         <w:t>min_samples</w:t>
       </w:r>
       <w:proofErr w:type="spellEnd"/>
@@ -884,7 +2158,89 @@
         <w:rPr>
           <w:lang w:val="en-US"/>
         </w:rPr>
-        <w:t xml:space="preserve"> was randomized between given intervals. Each iteration saved the result locally in two different format, JSON and CSV. It gives the experiments opportunity to verify all runs and tests correctly and to present them as figures.</w:t>
+        <w:t xml:space="preserve"> was randomized between given intervals</w:t>
+      </w:r>
+      <w:r>
+        <w:rPr>
+          <w:lang w:val="en-US"/>
+        </w:rPr>
+        <w:t xml:space="preserve"> </w:t>
+      </w:r>
+      <w:r>
+        <w:rPr>
+          <w:lang w:val="en-US"/>
+        </w:rPr>
+        <w:t xml:space="preserve">(ε </w:t>
+      </w:r>
+      <w:r>
+        <w:rPr>
+          <w:rFonts w:ascii="Cambria Math" w:hAnsi="Cambria Math" w:cs="Cambria Math"/>
+          <w:lang w:val="en-US"/>
+        </w:rPr>
+        <w:t>∈</w:t>
+      </w:r>
+      <w:r>
+        <w:rPr>
+          <w:lang w:val="en-US"/>
+        </w:rPr>
+        <w:t xml:space="preserve"> [0.05, 0.25], </w:t>
+      </w:r>
+      <w:proofErr w:type="spellStart"/>
+      <w:r>
+        <w:rPr>
+          <w:lang w:val="en-US"/>
+        </w:rPr>
+        <w:t>min_samples</w:t>
+      </w:r>
+      <w:proofErr w:type="spellEnd"/>
+      <w:r>
+        <w:rPr>
+          <w:lang w:val="en-US"/>
+        </w:rPr>
+        <w:t xml:space="preserve"> </w:t>
+      </w:r>
+      <w:r>
+        <w:rPr>
+          <w:rFonts w:ascii="Cambria Math" w:hAnsi="Cambria Math" w:cs="Cambria Math"/>
+          <w:lang w:val="en-US"/>
+        </w:rPr>
+        <w:t>∈</w:t>
+      </w:r>
+      <w:r>
+        <w:rPr>
+          <w:lang w:val="en-US"/>
+        </w:rPr>
+        <w:t xml:space="preserve"> [3, 7])</w:t>
+      </w:r>
+      <w:r>
+        <w:rPr>
+          <w:lang w:val="en-US"/>
+        </w:rPr>
+        <w:t>. Each iteration saved the result</w:t>
+      </w:r>
+      <w:r>
+        <w:rPr>
+          <w:lang w:val="en-US"/>
+        </w:rPr>
+        <w:t>s</w:t>
+      </w:r>
+      <w:r>
+        <w:rPr>
+          <w:lang w:val="en-US"/>
+        </w:rPr>
+        <w:t xml:space="preserve"> locally in two different format, JSON and CSV. </w:t>
+      </w:r>
+      <w:r>
+        <w:rPr>
+          <w:lang w:val="en-US"/>
+        </w:rPr>
+        <w:t>This allows</w:t>
+      </w:r>
+      <w:r>
+        <w:rPr>
+          <w:lang w:val="en-US"/>
+        </w:rPr>
+        <w:t xml:space="preserve"> experiments opportunity to verify all runs and tests correctly and to present them as figures.</w:t>
       </w:r>
     </w:p>
     <w:p>
@@ -898,21 +2254,73 @@
         <w:rPr>
           <w:lang w:val="en-US"/>
         </w:rPr>
-        <w:t xml:space="preserve">Two main </w:t>
-      </w:r>
-      <w:proofErr w:type="gramStart"/>
-      <w:r>
-        <w:rPr>
-          <w:lang w:val="en-US"/>
-        </w:rPr>
-        <w:t>figure</w:t>
-      </w:r>
-      <w:proofErr w:type="gramEnd"/>
-      <w:r>
-        <w:rPr>
-          <w:lang w:val="en-US"/>
-        </w:rPr>
-        <w:t xml:space="preserve"> will be purge down will shows exemplify results of simulation.</w:t>
+        <w:t>Four</w:t>
+      </w:r>
+      <w:r>
+        <w:rPr>
+          <w:lang w:val="en-US"/>
+        </w:rPr>
+        <w:t xml:space="preserve"> main </w:t>
+      </w:r>
+      <w:r>
+        <w:rPr>
+          <w:lang w:val="en-US"/>
+        </w:rPr>
+        <w:t>figures</w:t>
+      </w:r>
+      <w:r>
+        <w:rPr>
+          <w:lang w:val="en-US"/>
+        </w:rPr>
+        <w:t xml:space="preserve"> will be </w:t>
+      </w:r>
+      <w:r>
+        <w:rPr>
+          <w:lang w:val="en-US"/>
+        </w:rPr>
+        <w:t>presented</w:t>
+      </w:r>
+      <w:r>
+        <w:rPr>
+          <w:lang w:val="en-US"/>
+        </w:rPr>
+        <w:t xml:space="preserve"> </w:t>
+      </w:r>
+      <w:r>
+        <w:rPr>
+          <w:lang w:val="en-US"/>
+        </w:rPr>
+        <w:t>below</w:t>
+      </w:r>
+      <w:r>
+        <w:rPr>
+          <w:lang w:val="en-US"/>
+        </w:rPr>
+        <w:t xml:space="preserve"> </w:t>
+      </w:r>
+      <w:r>
+        <w:rPr>
+          <w:lang w:val="en-US"/>
+        </w:rPr>
+        <w:t xml:space="preserve">to </w:t>
+      </w:r>
+      <w:r>
+        <w:rPr>
+          <w:lang w:val="en-US"/>
+        </w:rPr>
+        <w:t>exemplify</w:t>
+      </w:r>
+      <w:r>
+        <w:rPr>
+          <w:lang w:val="en-US"/>
+        </w:rPr>
+        <w:t xml:space="preserve"> the</w:t>
+      </w:r>
+      <w:r>
+        <w:rPr>
+          <w:lang w:val="en-US"/>
+        </w:rPr>
+        <w:t xml:space="preserve"> results of simulation.</w:t>
       </w:r>
     </w:p>
     <w:p>
@@ -944,10 +2352,10 @@
           <w:lang w:val="en-US"/>
         </w:rPr>
         <w:drawing>
-          <wp:inline distT="0" distB="0" distL="0" distR="0" wp14:anchorId="43A09F5A" wp14:editId="636AF8FE">
-            <wp:extent cx="3089910" cy="2178049"/>
-            <wp:effectExtent l="0" t="0" r="0" b="0"/>
-            <wp:docPr id="1751188942" name="Picture 1" descr="A graph of a number of blue bars&#10;&#10;AI-generated content may be incorrect."/>
+          <wp:inline distT="0" distB="0" distL="0" distR="0" wp14:anchorId="7B61AF61" wp14:editId="1F8EA24E">
+            <wp:extent cx="2959068" cy="2222810"/>
+            <wp:effectExtent l="0" t="0" r="635" b="0"/>
+            <wp:docPr id="61035552" name="Picture 1" descr="A graph of a number of clusters&#10;&#10;AI-generated content may be incorrect."/>
             <wp:cNvGraphicFramePr>
               <a:graphicFrameLocks xmlns:a="http://purl.oclc.org/ooxml/drawingml/main" noChangeAspect="1"/>
             </wp:cNvGraphicFramePr>
@@ -955,7 +2363,7 @@
               <a:graphicData uri="http://purl.oclc.org/ooxml/drawingml/picture">
                 <pic:pic xmlns:pic="http://purl.oclc.org/ooxml/drawingml/picture">
                   <pic:nvPicPr>
-                    <pic:cNvPr id="1751188942" name="Picture 1" descr="A graph of a number of blue bars&#10;&#10;AI-generated content may be incorrect."/>
+                    <pic:cNvPr id="61035552" name="Picture 1" descr="A graph of a number of clusters&#10;&#10;AI-generated content may be incorrect."/>
                     <pic:cNvPicPr/>
                   </pic:nvPicPr>
                   <pic:blipFill>
@@ -967,7 +2375,7 @@
                   <pic:spPr>
                     <a:xfrm>
                       <a:off x="0" y="0"/>
-                      <a:ext cx="3117788" cy="2197700"/>
+                      <a:ext cx="2967492" cy="2229138"/>
                     </a:xfrm>
                     <a:prstGeom prst="rect">
                       <a:avLst/>
@@ -979,6 +2387,13 @@
           </wp:inline>
         </w:drawing>
       </w:r>
+      <w:r>
+        <w:rPr>
+          <w:noProof/>
+          <w:lang w:val="en-US"/>
+        </w:rPr>
+        <w:t xml:space="preserve"> </w:t>
+      </w:r>
     </w:p>
     <w:p>
       <w:pPr>
@@ -1025,10 +2440,82 @@
         </w:rPr>
       </w:pPr>
       <w:r>
-        <w:rPr>
-          <w:lang w:val="en-US"/>
-        </w:rPr>
-        <w:t xml:space="preserve">The X-axis present the numbers of clusters founded with the help of DBSCAN in each run. Every bar corresponds to an interval of cluster counts. Those values come from recorded results of each simulation run, where the number of clusters found by DBSCAN was saved automatically for every iteration. </w:t>
+        <w:t xml:space="preserve">As shown in </w:t>
+      </w:r>
+      <w:r>
+        <w:t xml:space="preserve">Fig. 1, </w:t>
+      </w:r>
+      <w:r>
+        <w:rPr>
+          <w:lang w:val="en-US"/>
+        </w:rPr>
+        <w:t xml:space="preserve">X-axis </w:t>
+      </w:r>
+      <w:r>
+        <w:rPr>
+          <w:lang w:val="en-US"/>
+        </w:rPr>
+        <w:t>re</w:t>
+      </w:r>
+      <w:r>
+        <w:rPr>
+          <w:lang w:val="en-US"/>
+        </w:rPr>
+        <w:t xml:space="preserve">present the numbers of clusters </w:t>
+      </w:r>
+      <w:r>
+        <w:rPr>
+          <w:lang w:val="en-US"/>
+        </w:rPr>
+        <w:t xml:space="preserve">detected </w:t>
+      </w:r>
+      <w:r>
+        <w:rPr>
+          <w:lang w:val="en-US"/>
+        </w:rPr>
+        <w:t>by</w:t>
+      </w:r>
+      <w:r>
+        <w:rPr>
+          <w:lang w:val="en-US"/>
+        </w:rPr>
+        <w:t xml:space="preserve"> DBSCAN in each </w:t>
+      </w:r>
+      <w:r>
+        <w:rPr>
+          <w:lang w:val="en-US"/>
+        </w:rPr>
+        <w:t>execute</w:t>
+      </w:r>
+      <w:r>
+        <w:rPr>
+          <w:lang w:val="en-US"/>
+        </w:rPr>
+        <w:t xml:space="preserve"> and</w:t>
+      </w:r>
+      <w:r>
+        <w:rPr>
+          <w:lang w:val="en-US"/>
+        </w:rPr>
+        <w:t xml:space="preserve"> Y-axis </w:t>
+      </w:r>
+      <w:r>
+        <w:rPr>
+          <w:lang w:val="en-US"/>
+        </w:rPr>
+        <w:t xml:space="preserve">represent </w:t>
+      </w:r>
+      <w:r>
+        <w:rPr>
+          <w:lang w:val="en-US"/>
+        </w:rPr>
+        <w:t xml:space="preserve">the </w:t>
+      </w:r>
+      <w:r>
+        <w:rPr>
+          <w:lang w:val="en-US"/>
+        </w:rPr>
+        <w:t>relative frequency of those cluster counts across all iterations.</w:t>
       </w:r>
     </w:p>
     <w:p>
@@ -1042,7 +2529,139 @@
         <w:rPr>
           <w:lang w:val="en-US"/>
         </w:rPr>
-        <w:t xml:space="preserve">The Y-axis shows how many iterations produced a specific range of cluster counts. If the bar was zero, then we don’t have any cluster founded. The higher bar we have, the more iterations resulted in that range of cluster numbers. </w:t>
+        <w:t>The d</w:t>
+      </w:r>
+      <w:r>
+        <w:rPr>
+          <w:lang w:val="en-US"/>
+        </w:rPr>
+        <w:t>istribution stretches from the lowe</w:t>
+      </w:r>
+      <w:r>
+        <w:rPr>
+          <w:lang w:val="en-US"/>
+        </w:rPr>
+        <w:t>r</w:t>
+      </w:r>
+      <w:r>
+        <w:rPr>
+          <w:lang w:val="en-US"/>
+        </w:rPr>
+        <w:t xml:space="preserve"> value (fewer cluster) to higher values (many small cluster), </w:t>
+      </w:r>
+      <w:r>
+        <w:rPr>
+          <w:lang w:val="en-US"/>
+        </w:rPr>
+        <w:t>showing the</w:t>
+      </w:r>
+      <w:r>
+        <w:rPr>
+          <w:lang w:val="en-US"/>
+        </w:rPr>
+        <w:t xml:space="preserve"> random</w:t>
+      </w:r>
+      <w:r>
+        <w:rPr>
+          <w:lang w:val="en-US"/>
+        </w:rPr>
+        <w:t xml:space="preserve"> parameter</w:t>
+      </w:r>
+      <w:r>
+        <w:rPr>
+          <w:lang w:val="en-US"/>
+        </w:rPr>
+        <w:t xml:space="preserve"> </w:t>
+      </w:r>
+      <w:r>
+        <w:rPr>
+          <w:lang w:val="en-US"/>
+        </w:rPr>
+        <w:t>variation</w:t>
+      </w:r>
+      <w:r>
+        <w:rPr>
+          <w:lang w:val="en-US"/>
+        </w:rPr>
+        <w:t xml:space="preserve"> </w:t>
+      </w:r>
+      <w:r>
+        <w:rPr>
+          <w:lang w:val="en-US"/>
+        </w:rPr>
+        <w:t>worked</w:t>
+      </w:r>
+      <w:r>
+        <w:rPr>
+          <w:lang w:val="en-US"/>
+        </w:rPr>
+        <w:t xml:space="preserve"> correctly</w:t>
+      </w:r>
+      <w:r>
+        <w:rPr>
+          <w:lang w:val="en-US"/>
+        </w:rPr>
+        <w:t>.</w:t>
+      </w:r>
+      <w:r>
+        <w:rPr>
+          <w:lang w:val="en-US"/>
+        </w:rPr>
+        <w:t xml:space="preserve"> </w:t>
+      </w:r>
+      <w:r>
+        <w:rPr>
+          <w:lang w:val="en-US"/>
+        </w:rPr>
+        <w:t>Proving</w:t>
+      </w:r>
+      <w:r>
+        <w:rPr>
+          <w:lang w:val="en-US"/>
+        </w:rPr>
+        <w:t xml:space="preserve"> that the random variations values of parameters worked correctly and that simulation </w:t>
+      </w:r>
+      <w:r>
+        <w:rPr>
+          <w:lang w:val="en-US"/>
+        </w:rPr>
+        <w:t>performed as</w:t>
+      </w:r>
+      <w:r>
+        <w:rPr>
+          <w:lang w:val="en-US"/>
+        </w:rPr>
+        <w:t xml:space="preserve"> planned.</w:t>
+      </w:r>
+      <w:r>
+        <w:rPr>
+          <w:lang w:val="en-US"/>
+        </w:rPr>
+        <w:t xml:space="preserve"> Most of runs </w:t>
+      </w:r>
+      <w:r>
+        <w:rPr>
+          <w:lang w:val="en-US"/>
+        </w:rPr>
+        <w:t xml:space="preserve">resulted in values </w:t>
+      </w:r>
+      <w:r>
+        <w:rPr>
+          <w:lang w:val="en-US"/>
+        </w:rPr>
+        <w:t>within the middle</w:t>
+      </w:r>
+      <w:r>
+        <w:rPr>
+          <w:lang w:val="en-US"/>
+        </w:rPr>
+        <w:t>.</w:t>
+      </w:r>
+      <w:r>
+        <w:rPr>
+          <w:lang w:val="en-US"/>
+        </w:rPr>
+        <w:t xml:space="preserve"> </w:t>
       </w:r>
     </w:p>
     <w:p>
@@ -1054,68 +2673,15 @@
       </w:pPr>
       <w:r>
         <w:rPr>
-          <w:lang w:val="en-US"/>
-        </w:rPr>
-        <w:t xml:space="preserve">Distribution stretches from the lowest value (fewer cluster) to higher values (many small cluster), which ensures that the random variations values of parameters worked correctly and that simulation </w:t>
-      </w:r>
-      <w:r>
-        <w:rPr>
-          <w:lang w:val="en-US"/>
-        </w:rPr>
-        <w:t>performed as</w:t>
-      </w:r>
-      <w:r>
-        <w:rPr>
-          <w:lang w:val="en-US"/>
-        </w:rPr>
-        <w:t xml:space="preserve"> planned.</w:t>
-      </w:r>
-      <w:r>
-        <w:rPr>
-          <w:lang w:val="en-US"/>
-        </w:rPr>
-        <w:br/>
-        <w:t xml:space="preserve">Histogram also shows that most of runs resulted in values within the middle range of the interval, which means that our simulation </w:t>
-      </w:r>
-      <w:r>
-        <w:rPr>
-          <w:lang w:val="en-US"/>
-        </w:rPr>
-        <w:t>generated stable and realistic spreads of the results</w:t>
-      </w:r>
-      <w:r>
-        <w:rPr>
-          <w:lang w:val="en-US"/>
-        </w:rPr>
-        <w:t xml:space="preserve">.   </w:t>
-      </w:r>
-    </w:p>
-    <w:p>
-      <w:pPr>
-        <w:pStyle w:val="BodyText"/>
-        <w:ind w:firstLine="0pt"/>
-        <w:rPr>
-          <w:lang w:val="en-US"/>
-        </w:rPr>
-      </w:pPr>
-    </w:p>
-    <w:p>
-      <w:pPr>
-        <w:pStyle w:val="BodyText"/>
-        <w:rPr>
-          <w:lang w:val="en-US"/>
-        </w:rPr>
-      </w:pPr>
-      <w:r>
-        <w:rPr>
           <w:noProof/>
           <w:lang w:val="en-US"/>
         </w:rPr>
+        <w:lastRenderedPageBreak/>
         <w:drawing>
-          <wp:inline distT="0" distB="0" distL="0" distR="0" wp14:anchorId="29DA06C2" wp14:editId="00C79EB7">
-            <wp:extent cx="3187581" cy="2373326"/>
-            <wp:effectExtent l="0" t="0" r="635" b="1905"/>
-            <wp:docPr id="1690490010" name="Picture 1" descr="A graph with a line&#10;&#10;AI-generated content may be incorrect."/>
+          <wp:inline distT="0" distB="0" distL="0" distR="0" wp14:anchorId="2AE75159" wp14:editId="5FEACB4B">
+            <wp:extent cx="2971342" cy="2185639"/>
+            <wp:effectExtent l="0" t="0" r="635" b="0"/>
+            <wp:docPr id="1249718714" name="Picture 1" descr="A graph with a line&#10;&#10;AI-generated content may be incorrect."/>
             <wp:cNvGraphicFramePr>
               <a:graphicFrameLocks xmlns:a="http://purl.oclc.org/ooxml/drawingml/main" noChangeAspect="1"/>
             </wp:cNvGraphicFramePr>
@@ -1123,7 +2689,7 @@
               <a:graphicData uri="http://purl.oclc.org/ooxml/drawingml/picture">
                 <pic:pic xmlns:pic="http://purl.oclc.org/ooxml/drawingml/picture">
                   <pic:nvPicPr>
-                    <pic:cNvPr id="1690490010" name="Picture 1" descr="A graph with a line&#10;&#10;AI-generated content may be incorrect."/>
+                    <pic:cNvPr id="1249718714" name="Picture 1" descr="A graph with a line&#10;&#10;AI-generated content may be incorrect."/>
                     <pic:cNvPicPr/>
                   </pic:nvPicPr>
                   <pic:blipFill>
@@ -1135,7 +2701,7 @@
                   <pic:spPr>
                     <a:xfrm>
                       <a:off x="0" y="0"/>
-                      <a:ext cx="3191013" cy="2375881"/>
+                      <a:ext cx="3001142" cy="2207559"/>
                     </a:xfrm>
                     <a:prstGeom prst="rect">
                       <a:avLst/>
@@ -1147,6 +2713,13 @@
           </wp:inline>
         </w:drawing>
       </w:r>
+      <w:r>
+        <w:rPr>
+          <w:noProof/>
+          <w:lang w:val="en-US"/>
+        </w:rPr>
+        <w:t xml:space="preserve"> </w:t>
+      </w:r>
     </w:p>
     <w:p>
       <w:pPr>
@@ -1175,14 +2748,19 @@
         <w:ind w:firstLine="0pt"/>
       </w:pPr>
       <w:r>
-        <w:lastRenderedPageBreak/>
-        <w:t xml:space="preserve">Fig 2 </w:t>
-      </w:r>
-      <w:r>
-        <w:t>explain</w:t>
-      </w:r>
-      <w:r>
-        <w:t xml:space="preserve"> how the number of clusters (calculated as the 95th </w:t>
+        <w:t xml:space="preserve">As shown in </w:t>
+      </w:r>
+      <w:r>
+        <w:t>Fig</w:t>
+      </w:r>
+      <w:r>
+        <w:t>.</w:t>
+      </w:r>
+      <w:r>
+        <w:t xml:space="preserve"> </w:t>
+      </w:r>
+      <w:r>
+        <w:t xml:space="preserve">2 (calculated as the 95th </w:t>
       </w:r>
       <w:r>
         <w:rPr>
@@ -1191,7 +2769,13 @@
         <w:t>percentile</w:t>
       </w:r>
       <w:r>
-        <w:t xml:space="preserve">) changes and stabilizes as the number of Monto Carlo iterations </w:t>
+        <w:t xml:space="preserve">) </w:t>
+      </w:r>
+      <w:r>
+        <w:t xml:space="preserve">, explain how the number of clusters </w:t>
+      </w:r>
+      <w:r>
+        <w:t xml:space="preserve">changes and stabilizes as the number of Monto Carlo iterations </w:t>
       </w:r>
       <w:r>
         <w:t>increases</w:t>
@@ -1206,28 +2790,43 @@
         <w:ind w:firstLine="0pt"/>
       </w:pPr>
       <w:r>
-        <w:t xml:space="preserve">X-axis  shows 95th </w:t>
-      </w:r>
-      <w:r>
-        <w:rPr>
-          <w:lang w:val="en-US"/>
-        </w:rPr>
-        <w:t>percentile</w:t>
-      </w:r>
-      <w:r>
-        <w:t xml:space="preserve"> of the number of cluster</w:t>
-      </w:r>
-      <w:r>
-        <w:t xml:space="preserve"> </w:t>
-      </w:r>
-      <w:r>
-        <w:t xml:space="preserve">found at each step, calculated </w:t>
-      </w:r>
-      <w:r>
-        <w:t>progressively as the simulation proceeds</w:t>
-      </w:r>
-      <w:r>
-        <w:t>.</w:t>
+        <w:t xml:space="preserve">The </w:t>
+      </w:r>
+      <w:r>
+        <w:t xml:space="preserve">X-axis shows the number of </w:t>
+      </w:r>
+      <w:r>
+        <w:t>iteration</w:t>
+      </w:r>
+      <w:r>
+        <w:t xml:space="preserve"> and th</w:t>
+      </w:r>
+      <w:r>
+        <w:t>e</w:t>
+      </w:r>
+      <w:r>
+        <w:t xml:space="preserve"> Y-axel sho</w:t>
+      </w:r>
+      <w:r>
+        <w:t xml:space="preserve">ws </w:t>
+      </w:r>
+      <w:r>
+        <w:t xml:space="preserve">the 96th </w:t>
+      </w:r>
+      <w:r>
+        <w:t>percental</w:t>
+      </w:r>
+      <w:r>
+        <w:t xml:space="preserve"> </w:t>
+      </w:r>
+      <w:r>
+        <w:t xml:space="preserve">of cluster </w:t>
+      </w:r>
+      <w:r>
+        <w:t>count</w:t>
+      </w:r>
+      <w:r>
+        <w:t xml:space="preserve">. </w:t>
       </w:r>
     </w:p>
     <w:p>
@@ -1242,11 +2841,10 @@
         <w:t>convergence</w:t>
       </w:r>
       <w:r>
-        <w:t xml:space="preserve">. </w:t>
-      </w:r>
-      <w:r>
-        <w:br/>
-        <w:t>This confirms that the model works as expected and that’s around  on 2000 iterations to see stable result.</w:t>
+        <w:t xml:space="preserve"> around 2000 iteration</w:t>
+      </w:r>
+      <w:r>
+        <w:t>.</w:t>
       </w:r>
     </w:p>
     <w:p>
@@ -1254,6 +2852,26 @@
         <w:pStyle w:val="BodyText"/>
         <w:ind w:firstLine="0pt"/>
       </w:pPr>
+      <w:commentRangeStart w:id="0"/>
+      <w:r>
+        <w:t xml:space="preserve"> </w:t>
+      </w:r>
+      <w:r>
+        <w:br/>
+        <w:t>This confirms that the model works as expected and that’s around on 2000 iterations to see stable result.</w:t>
+      </w:r>
+      <w:commentRangeEnd w:id="0"/>
+      <w:r>
+        <w:rPr>
+          <w:rStyle w:val="CommentReference"/>
+          <w:spacing w:val="0"/>
+          <w:lang w:val="en-US" w:eastAsia="en-US"/>
+        </w:rPr>
+        <w:commentReference w:id="0"/>
+      </w:r>
+      <w:r>
+        <w:t xml:space="preserve"> </w:t>
+      </w:r>
     </w:p>
     <w:p>
       <w:pPr>
@@ -1263,77 +2881,533 @@
     </w:p>
     <w:p>
       <w:pPr>
-        <w:pStyle w:val="Heading1"/>
-      </w:pPr>
-      <w:r>
-        <w:t>dissciosn</w:t>
-      </w:r>
-    </w:p>
-    <w:p/>
-    <w:p>
-      <w:pPr>
         <w:pStyle w:val="BodyText"/>
         <w:ind w:firstLine="0pt"/>
       </w:pPr>
       <w:r>
-        <w:t>The simulation proved how useful the Monte Carlo method can be for investigating the sensitivity of parameter changes in DBSCAN without performing any real physical experiments.</w:t>
-      </w:r>
-      <w:r>
-        <w:t xml:space="preserve"> </w:t>
+        <w:drawing>
+          <wp:inline distT="0" distB="0" distL="0" distR="0" wp14:anchorId="51A69552" wp14:editId="40EB3EAB">
+            <wp:extent cx="3204117" cy="2358287"/>
+            <wp:effectExtent l="0" t="0" r="0" b="4445"/>
+            <wp:docPr id="399001867" name="Picture 1" descr="A graph with a line&#10;&#10;AI-generated content may be incorrect."/>
+            <wp:cNvGraphicFramePr>
+              <a:graphicFrameLocks xmlns:a="http://purl.oclc.org/ooxml/drawingml/main" noChangeAspect="1"/>
+            </wp:cNvGraphicFramePr>
+            <a:graphic xmlns:a="http://purl.oclc.org/ooxml/drawingml/main">
+              <a:graphicData uri="http://purl.oclc.org/ooxml/drawingml/picture">
+                <pic:pic xmlns:pic="http://purl.oclc.org/ooxml/drawingml/picture">
+                  <pic:nvPicPr>
+                    <pic:cNvPr id="236708445" name="Picture 1" descr="A graph with a line&#10;&#10;AI-generated content may be incorrect."/>
+                    <pic:cNvPicPr/>
+                  </pic:nvPicPr>
+                  <pic:blipFill>
+                    <a:blip r:embed="rId14"/>
+                    <a:stretch>
+                      <a:fillRect/>
+                    </a:stretch>
+                  </pic:blipFill>
+                  <pic:spPr>
+                    <a:xfrm>
+                      <a:off x="0" y="0"/>
+                      <a:ext cx="3227460" cy="2375468"/>
+                    </a:xfrm>
+                    <a:prstGeom prst="rect">
+                      <a:avLst/>
+                    </a:prstGeom>
+                  </pic:spPr>
+                </pic:pic>
+              </a:graphicData>
+            </a:graphic>
+          </wp:inline>
+        </w:drawing>
       </w:r>
     </w:p>
     <w:p>
       <w:pPr>
         <w:pStyle w:val="BodyText"/>
         <w:ind w:firstLine="0pt"/>
-      </w:pPr>
-      <w:r>
-        <w:t>The results also proved that our algorithm reacts strongly when we used and changed different values in ε (epsilon) and even </w:t>
-      </w:r>
-      <w:proofErr w:type="spellStart"/>
+        <w:jc w:val="center"/>
+      </w:pPr>
+      <w:r>
+        <w:t>Fig</w:t>
+      </w:r>
+      <w:r>
+        <w:t xml:space="preserve">. </w:t>
+      </w:r>
+      <w:r>
+        <w:t>3</w:t>
+      </w:r>
+      <w:r>
+        <w:t>.</w:t>
+      </w:r>
+      <w:r>
+        <w:t xml:space="preserve"> </w:t>
+      </w:r>
+      <w:r>
+        <w:t>Empirical cumulative distribution (ECDF)</w:t>
+      </w:r>
+      <w:r>
+        <w:t xml:space="preserve"> </w:t>
+      </w:r>
+      <w:r>
+        <w:t>of cluster</w:t>
+      </w:r>
+      <w:r>
+        <w:t xml:space="preserve"> count.</w:t>
+      </w:r>
+    </w:p>
+    <w:p>
+      <w:pPr>
+        <w:pStyle w:val="BodyText"/>
+        <w:ind w:firstLine="0pt"/>
+        <w:jc w:val="start"/>
+      </w:pPr>
+      <w:r>
+        <w:t xml:space="preserve">As </w:t>
+      </w:r>
+      <w:r>
+        <w:t xml:space="preserve">shown in </w:t>
+      </w:r>
+      <w:r>
+        <w:t>F</w:t>
+      </w:r>
+      <w:r>
+        <w:t xml:space="preserve">ig. </w:t>
+      </w:r>
+      <w:r>
+        <w:t>3</w:t>
+      </w:r>
+      <w:r>
+        <w:t>. Th</w:t>
+      </w:r>
+      <w:r>
+        <w:t xml:space="preserve">e </w:t>
+      </w:r>
+      <w:r>
+        <w:t xml:space="preserve">ECDF </w:t>
+      </w:r>
+      <w:r>
+        <w:t xml:space="preserve">represent </w:t>
+      </w:r>
+      <w:r>
+        <w:t>the cumulative probability that the number of clusters is below a given value</w:t>
+      </w:r>
+      <w:commentRangeStart w:id="1"/>
+      <w:r>
+        <w:t xml:space="preserve">, </w:t>
+      </w:r>
+      <w:r>
+        <w:t xml:space="preserve">it </w:t>
+      </w:r>
+      <w:r>
+        <w:t>demonstrates</w:t>
+      </w:r>
+      <w:r>
+        <w:t xml:space="preserve"> </w:t>
+      </w:r>
+      <w:r>
+        <w:t>a stable and continuous distribution across all Monte Carlo runs</w:t>
+      </w:r>
+      <w:commentRangeEnd w:id="1"/>
+      <w:r>
+        <w:rPr>
+          <w:rStyle w:val="CommentReference"/>
+          <w:spacing w:val="0"/>
+          <w:lang w:val="en-US" w:eastAsia="en-US"/>
+        </w:rPr>
+        <w:commentReference w:id="1"/>
+      </w:r>
+    </w:p>
+    <w:p>
+      <w:pPr>
+        <w:pStyle w:val="BodyText"/>
+        <w:ind w:firstLine="0pt"/>
+        <w:jc w:val="center"/>
+      </w:pPr>
+    </w:p>
+    <w:p>
+      <w:pPr>
+        <w:pStyle w:val="BodyText"/>
+        <w:ind w:firstLine="0pt"/>
+        <w:jc w:val="center"/>
+      </w:pPr>
+    </w:p>
+    <w:p>
+      <w:pPr>
+        <w:pStyle w:val="BodyText"/>
+        <w:ind w:firstLine="0pt"/>
+      </w:pPr>
+      <w:r>
+        <w:lastRenderedPageBreak/>
+        <w:drawing>
+          <wp:inline distT="0" distB="0" distL="0" distR="0" wp14:anchorId="60219FCA" wp14:editId="15A6D186">
+            <wp:extent cx="3204117" cy="1810389"/>
+            <wp:effectExtent l="0" t="0" r="0" b="5715"/>
+            <wp:docPr id="1163826894" name="Picture 1" descr="A graph with blue bars&#10;&#10;AI-generated content may be incorrect."/>
+            <wp:cNvGraphicFramePr>
+              <a:graphicFrameLocks xmlns:a="http://purl.oclc.org/ooxml/drawingml/main" noChangeAspect="1"/>
+            </wp:cNvGraphicFramePr>
+            <a:graphic xmlns:a="http://purl.oclc.org/ooxml/drawingml/main">
+              <a:graphicData uri="http://purl.oclc.org/ooxml/drawingml/picture">
+                <pic:pic xmlns:pic="http://purl.oclc.org/ooxml/drawingml/picture">
+                  <pic:nvPicPr>
+                    <pic:cNvPr id="500369634" name="Picture 1" descr="A graph with blue bars&#10;&#10;AI-generated content may be incorrect."/>
+                    <pic:cNvPicPr/>
+                  </pic:nvPicPr>
+                  <pic:blipFill>
+                    <a:blip r:embed="rId15"/>
+                    <a:stretch>
+                      <a:fillRect/>
+                    </a:stretch>
+                  </pic:blipFill>
+                  <pic:spPr>
+                    <a:xfrm>
+                      <a:off x="0" y="0"/>
+                      <a:ext cx="3239186" cy="1830204"/>
+                    </a:xfrm>
+                    <a:prstGeom prst="rect">
+                      <a:avLst/>
+                    </a:prstGeom>
+                  </pic:spPr>
+                </pic:pic>
+              </a:graphicData>
+            </a:graphic>
+          </wp:inline>
+        </w:drawing>
+      </w:r>
+    </w:p>
+    <w:p>
+      <w:pPr>
+        <w:pStyle w:val="BodyText"/>
+        <w:ind w:firstLine="0pt"/>
+        <w:jc w:val="center"/>
+      </w:pPr>
+      <w:r>
+        <w:t>Fig</w:t>
+      </w:r>
+      <w:r>
+        <w:t xml:space="preserve">. </w:t>
+      </w:r>
+      <w:r>
+        <w:t>4</w:t>
+      </w:r>
+      <w:r>
+        <w:t>.</w:t>
+      </w:r>
+      <w:r>
+        <w:t xml:space="preserve"> </w:t>
+      </w:r>
+      <w:r>
+        <w:t>Sensitivity analysis using Spearman correlation</w:t>
+      </w:r>
+    </w:p>
+    <w:p>
+      <w:pPr>
+        <w:pStyle w:val="BodyText"/>
+        <w:ind w:firstLine="0pt"/>
+        <w:jc w:val="start"/>
+      </w:pPr>
+      <w:r>
+        <w:t xml:space="preserve">As fig. 4 </w:t>
+      </w:r>
+      <w:r>
+        <w:t>prove</w:t>
+      </w:r>
+      <w:r>
+        <w:t xml:space="preserve"> </w:t>
+      </w:r>
+      <w:r>
+        <w:t xml:space="preserve">the </w:t>
+      </w:r>
+      <w:r>
+        <w:t>sensitivity</w:t>
+      </w:r>
+      <w:r>
+        <w:t xml:space="preserve"> of outputs</w:t>
+      </w:r>
+      <w:r>
+        <w:t xml:space="preserve"> to</w:t>
+      </w:r>
+      <w:r>
+        <w:t xml:space="preserve"> </w:t>
+      </w:r>
+      <w:r>
+        <w:t>e</w:t>
+      </w:r>
+      <w:r>
+        <w:t xml:space="preserve"> </w:t>
+      </w:r>
       <w:r>
         <w:rPr>
           <w:i/>
           <w:iCs/>
         </w:rPr>
-        <w:t>min_samples</w:t>
+        <w:t>epsilon</w:t>
+      </w:r>
+      <w:r>
+        <w:rPr>
+          <w:i/>
+          <w:iCs/>
+        </w:rPr>
+        <w:t xml:space="preserve"> </w:t>
+      </w:r>
+      <w:r>
+        <w:t>and</w:t>
+      </w:r>
+      <w:r>
+        <w:t xml:space="preserve"> also </w:t>
+      </w:r>
+      <w:proofErr w:type="spellStart"/>
+      <w:r>
+        <w:rPr>
+          <w:i/>
+          <w:iCs/>
+        </w:rPr>
+        <w:t>min_sample</w:t>
+      </w:r>
+      <w:r>
+        <w:rPr>
+          <w:i/>
+          <w:iCs/>
+        </w:rPr>
+        <w:t>s</w:t>
       </w:r>
       <w:proofErr w:type="spellEnd"/>
       <w:r>
-        <w:t>. That means that our parameters have a big impact on how many clusters could be formed and how large the clusters</w:t>
-      </w:r>
-      <w:r>
-        <w:t xml:space="preserve"> </w:t>
-      </w:r>
-      <w:r>
-        <w:t>are.</w:t>
-      </w:r>
-      <w:r>
-        <w:t xml:space="preserve"> </w:t>
-      </w:r>
-      <w:r>
-        <w:t>We also saw that when we made 2000 different runs, it proved to be stable and enough to produce reproducible outcomes.</w:t>
+        <w:t xml:space="preserve"> </w:t>
+      </w:r>
+      <w:r>
+        <w:t xml:space="preserve">based </w:t>
+      </w:r>
+      <w:r>
+        <w:t xml:space="preserve">on </w:t>
+      </w:r>
+      <w:r>
+        <w:t>spear rank</w:t>
+      </w:r>
+      <w:r>
+        <w:t xml:space="preserve"> </w:t>
+      </w:r>
+      <w:r>
+        <w:t>correlation.</w:t>
       </w:r>
     </w:p>
     <w:p>
       <w:pPr>
         <w:pStyle w:val="BodyText"/>
         <w:ind w:firstLine="0pt"/>
-      </w:pPr>
-      <w:r>
-        <w:t>That proves that our developed simulation could be used for similar experiments but with different data or different algorithms to test how sensitive it could be when changing different parameters.</w:t>
-      </w:r>
-      <w:r>
-        <w:t xml:space="preserve"> </w:t>
-      </w:r>
-      <w:r>
-        <w:t xml:space="preserve"> </w:t>
+        <w:jc w:val="start"/>
+      </w:pPr>
+      <w:r>
+        <w:t xml:space="preserve">The result of fig.4 proved </w:t>
+      </w:r>
+      <w:r>
+        <w:t>has the strongest influence on the number of clusters, confirming it as the dominant DBSCAN parameter</w:t>
+      </w:r>
+      <w:r>
+        <w:t>.</w:t>
       </w:r>
     </w:p>
     <w:p>
       <w:pPr>
         <w:pStyle w:val="BodyText"/>
         <w:ind w:firstLine="0pt"/>
+        <w:jc w:val="start"/>
+      </w:pPr>
+      <w:r>
+        <w:t>On average</w:t>
+      </w:r>
+      <w:r>
+        <w:t xml:space="preserve"> and </w:t>
+      </w:r>
+      <w:r>
+        <w:t xml:space="preserve">depending </w:t>
+      </w:r>
+      <w:r>
+        <w:t>on</w:t>
+      </w:r>
+      <w:r>
+        <w:t xml:space="preserve"> </w:t>
+      </w:r>
+      <w:r>
+        <w:t xml:space="preserve">our </w:t>
+      </w:r>
+      <w:r>
+        <w:rPr>
+          <w:i/>
+          <w:iCs/>
+        </w:rPr>
+        <w:t xml:space="preserve">epsilon </w:t>
+      </w:r>
+      <w:r>
+        <w:t>and</w:t>
+      </w:r>
+      <w:r>
+        <w:t xml:space="preserve"> also </w:t>
+      </w:r>
+      <w:proofErr w:type="spellStart"/>
+      <w:r>
+        <w:rPr>
+          <w:i/>
+          <w:iCs/>
+        </w:rPr>
+        <w:t>min_samples</w:t>
+      </w:r>
+      <w:proofErr w:type="spellEnd"/>
+      <w:r>
+        <w:t xml:space="preserve"> </w:t>
+      </w:r>
+      <w:r>
+        <w:t xml:space="preserve">on </w:t>
+      </w:r>
+      <w:r>
+        <w:t xml:space="preserve">DBSCAN produced </w:t>
+      </w:r>
+      <w:r>
+        <w:t>between 800 and 3500 clusters per iteration</w:t>
+      </w:r>
+      <w:r>
+        <w:t>.</w:t>
+      </w:r>
+    </w:p>
+    <w:p>
+      <w:pPr>
+        <w:pStyle w:val="BodyText"/>
+        <w:ind w:firstLine="0pt"/>
+        <w:jc w:val="start"/>
+      </w:pPr>
+      <w:r>
+        <w:t xml:space="preserve">Variations decreased after about 2000 </w:t>
+      </w:r>
+      <w:r>
+        <w:t xml:space="preserve">iterations. </w:t>
+      </w:r>
+      <w:r>
+        <w:t>which</w:t>
+      </w:r>
+      <w:r>
+        <w:t xml:space="preserve"> </w:t>
+      </w:r>
+      <w:r>
+        <w:t>approved</w:t>
+      </w:r>
+      <w:r>
+        <w:t xml:space="preserve"> that </w:t>
+      </w:r>
+      <w:r>
+        <w:t xml:space="preserve">the model </w:t>
+      </w:r>
+      <w:r>
+        <w:t>achieved</w:t>
+      </w:r>
+      <w:r>
+        <w:t xml:space="preserve"> </w:t>
+      </w:r>
+      <w:r>
+        <w:t>convergence</w:t>
+      </w:r>
+      <w:r>
+        <w:t xml:space="preserve"> and produced </w:t>
+      </w:r>
+      <w:r>
+        <w:t>statistically</w:t>
+      </w:r>
+      <w:r>
+        <w:t xml:space="preserve"> stable </w:t>
+      </w:r>
+      <w:r>
+        <w:t>results</w:t>
+      </w:r>
+      <w:r>
+        <w:t>.</w:t>
+      </w:r>
+    </w:p>
+    <w:p>
+      <w:pPr>
+        <w:pStyle w:val="Heading1"/>
+        <w:numPr>
+          <w:ilvl w:val="0"/>
+          <w:numId w:val="0"/>
+        </w:numPr>
+      </w:pPr>
+      <w:r>
+        <w:t xml:space="preserve">V. </w:t>
+      </w:r>
+      <w:r>
+        <w:t>dis</w:t>
+      </w:r>
+      <w:r>
+        <w:t>cussio</w:t>
+      </w:r>
+      <w:r>
+        <w:t>n</w:t>
+      </w:r>
+    </w:p>
+    <w:p/>
+    <w:p>
+      <w:pPr>
+        <w:pStyle w:val="BodyText"/>
+        <w:ind w:firstLine="0pt"/>
+      </w:pPr>
+      <w:r>
+        <w:t>The simulation proved how useful the Monte Carlo method can be for investigating the sensitivity of parameter changes in DBSCAN without performing any real physical experiments.</w:t>
+      </w:r>
+      <w:r>
+        <w:t xml:space="preserve"> </w:t>
+      </w:r>
+    </w:p>
+    <w:p>
+      <w:pPr>
+        <w:pStyle w:val="BodyText"/>
+        <w:ind w:firstLine="0pt"/>
+      </w:pPr>
+      <w:r>
+        <w:t>The results also proved that our algorithm reacts strongly when we used and changed different values in ε (epsilon) and even </w:t>
+      </w:r>
+      <w:proofErr w:type="spellStart"/>
+      <w:r>
+        <w:rPr>
+          <w:i/>
+          <w:iCs/>
+        </w:rPr>
+        <w:t>min_samples</w:t>
+      </w:r>
+      <w:proofErr w:type="spellEnd"/>
+      <w:r>
+        <w:t>. That means that our parameters have a big impact on how many clusters could be formed and how large the clusters</w:t>
+      </w:r>
+      <w:r>
+        <w:t xml:space="preserve"> </w:t>
+      </w:r>
+      <w:r>
+        <w:t>are.</w:t>
+      </w:r>
+      <w:r>
+        <w:t xml:space="preserve"> </w:t>
+      </w:r>
+      <w:r>
+        <w:t>We also saw that when we made 2000 different runs, it proved to be stable and enough to produce reproducible outcomes.</w:t>
+      </w:r>
+    </w:p>
+    <w:p>
+      <w:pPr>
+        <w:pStyle w:val="BodyText"/>
+        <w:ind w:firstLine="0pt"/>
+      </w:pPr>
+      <w:r>
+        <w:t>That proves that our developed simulation could be used for similar experiments but with different data or different algorithms to test how sensitive it could be when changing different parameters.</w:t>
+      </w:r>
+      <w:r>
+        <w:t xml:space="preserve"> </w:t>
+      </w:r>
+      <w:r>
+        <w:t xml:space="preserve"> </w:t>
+      </w:r>
+    </w:p>
+    <w:p>
+      <w:pPr>
+        <w:pStyle w:val="BodyText"/>
+        <w:ind w:firstLine="0pt"/>
       </w:pPr>
       <w:r>
         <w:t>In the future, this simulation could be developed further, maybe by using another algorithm to compare this experiment with the new one and see what the differences would be, as well as to gain a better understanding of how sensitive it could be under different scenarios.</w:t>
@@ -1342,7 +3416,14 @@
     <w:p>
       <w:pPr>
         <w:pStyle w:val="Heading1"/>
-      </w:pPr>
+        <w:numPr>
+          <w:ilvl w:val="0"/>
+          <w:numId w:val="0"/>
+        </w:numPr>
+      </w:pPr>
+      <w:r>
+        <w:t xml:space="preserve">IV. </w:t>
+      </w:r>
       <w:r>
         <w:t>Conclusion</w:t>
       </w:r>
@@ -1406,7 +3487,103 @@
         <w:t>, Luleå, Sweden, 2025</w:t>
       </w:r>
       <w:r>
-        <w:t xml:space="preserve">. Clerk Maxwell, A Treatise on Electricity and Magnetism, 3rd ed., vol. </w:t>
+        <w:t xml:space="preserve">. </w:t>
+      </w:r>
+    </w:p>
+    <w:p>
+      <w:pPr>
+        <w:pStyle w:val="references"/>
+        <w:ind w:start="17.70pt" w:hanging="17.70pt"/>
+      </w:pPr>
+      <w:r>
+        <w:t>J. Ester, M. Kriegel, J. Sander, and X. Xu, “A density-based algorithm for discovering clusters in large spatial databases with noise,” in Proc. KDD, 1996, pp. 226–231</w:t>
+      </w:r>
+      <w:r>
+        <w:t>.</w:t>
+      </w:r>
+      <w:r>
+        <w:rPr>
+          <w:rFonts w:ascii="-webkit-standard" w:hAnsi="-webkit-standard"/>
+          <w:color w:val="000000"/>
+          <w:sz w:val="27"/>
+          <w:szCs w:val="27"/>
+        </w:rPr>
+        <w:t xml:space="preserve"> </w:t>
+      </w:r>
+      <w:r>
+        <w:t>[Online]</w:t>
+      </w:r>
+      <w:r>
+        <w:t xml:space="preserve">. Available </w:t>
+      </w:r>
+      <w:r>
+        <w:t>:</w:t>
+      </w:r>
+      <w:hyperlink r:id="rId16" w:history="1">
+        <w:r>
+          <w:rPr>
+            <w:rStyle w:val="Hyperlink"/>
+          </w:rPr>
+          <w:t xml:space="preserve"> </w:t>
+        </w:r>
+        <w:r>
+          <w:rPr>
+            <w:rStyle w:val="Hyperlink"/>
+          </w:rPr>
+          <w:t>https://file.biolab.si/papers/1996-DBSCAN-KDD.p</w:t>
+        </w:r>
+        <w:r>
+          <w:rPr>
+            <w:rStyle w:val="Hyperlink"/>
+          </w:rPr>
+          <w:t>d</w:t>
+        </w:r>
+        <w:r>
+          <w:rPr>
+            <w:rStyle w:val="Hyperlink"/>
+          </w:rPr>
+          <w:t>f</w:t>
+        </w:r>
+      </w:hyperlink>
+    </w:p>
+    <w:p>
+      <w:pPr>
+        <w:pStyle w:val="references"/>
+      </w:pPr>
+      <w:r>
+        <w:t>N. Metropolis and S. Ulam, “The Monte Carlo method,” Journal of the American Statistical Association, vol. 44, no. 247, pp. 335–341, 1949</w:t>
+      </w:r>
+      <w:r>
+        <w:t>.</w:t>
+      </w:r>
+      <w:r>
+        <w:rPr>
+          <w:rFonts w:ascii="-webkit-standard" w:hAnsi="-webkit-standard"/>
+          <w:color w:val="000000"/>
+          <w:sz w:val="27"/>
+          <w:szCs w:val="27"/>
+        </w:rPr>
+        <w:t xml:space="preserve"> </w:t>
+      </w:r>
+      <w:r>
+        <w:t>[Online]. Available:</w:t>
+      </w:r>
+      <w:r>
+        <w:t xml:space="preserve"> </w:t>
+      </w:r>
+      <w:hyperlink r:id="rId17" w:tgtFrame="_new" w:history="1">
+        <w:r>
+          <w:rPr>
+            <w:rStyle w:val="Hyperlink"/>
+          </w:rPr>
+          <w:t>https://web.williams.edu/Mathematics/sjmiller/public_html/105Sp10/handouts/MetropolisUlam_TheMonteCarloMethod.pdf</w:t>
+        </w:r>
+      </w:hyperlink>
+      <w:r>
+        <w:t xml:space="preserve"> </w:t>
+      </w:r>
+      <w:r>
+        <w:t>.</w:t>
       </w:r>
     </w:p>
     <w:p>
@@ -1457,6 +3634,64 @@
     </w:sectPr>
   </w:body>
 </w:document>
+</file>
+
+<file path=word/comments.xml><?xml version="1.0" encoding="utf-8"?>
+<w:comments xmlns:cx="http://schemas.microsoft.com/office/drawing/2014/chartex" xmlns:cx1="http://schemas.microsoft.com/office/drawing/2015/9/8/chartex" xmlns:cx2="http://schemas.microsoft.com/office/drawing/2015/10/21/chartex" xmlns:cx3="http://schemas.microsoft.com/office/drawing/2016/5/9/chartex" xmlns:cx4="http://schemas.microsoft.com/office/drawing/2016/5/10/chartex" xmlns:cx5="http://schemas.microsoft.com/office/drawing/2016/5/11/chartex" xmlns:cx6="http://schemas.microsoft.com/office/drawing/2016/5/12/chartex" xmlns:cx7="http://schemas.microsoft.com/office/drawing/2016/5/13/chartex" xmlns:cx8="http://schemas.microsoft.com/office/drawing/2016/5/14/chartex" xmlns:mc="http://schemas.openxmlformats.org/markup-compatibility/2006" xmlns:aink="http://schemas.microsoft.com/office/drawing/2016/ink" xmlns:am3d="http://schemas.microsoft.com/office/drawing/2017/model3d" xmlns:o="urn:schemas-microsoft-com:office:office" xmlns:oel="http://schemas.microsoft.com/office/2019/extlst" xmlns:r="http://purl.oclc.org/ooxml/officeDocument/relationships" xmlns:m="http://purl.oclc.org/ooxml/officeDocument/math" xmlns:v="urn:schemas-microsoft-com:vml" xmlns:wp14="http://schemas.microsoft.com/office/word/2010/wordprocessingDrawing" xmlns:wp="http://purl.oclc.org/ooxml/drawingml/wordprocessingDrawing" xmlns:w10="urn:schemas-microsoft-com:office:word" xmlns:w="http://purl.oclc.org/ooxml/wordprocessingml/main" xmlns:w14="http://schemas.microsoft.com/office/word/2010/wordml" xmlns:w15="http://schemas.microsoft.com/office/word/2012/wordml" xmlns:w16cex="http://schemas.microsoft.com/office/word/2018/wordml/cex" xmlns:w16cid="http://schemas.microsoft.com/office/word/2016/wordml/cid" xmlns:w16="http://schemas.microsoft.com/office/word/2018/wordml" xmlns:w16du="http://schemas.microsoft.com/office/word/2023/wordml/word16du" xmlns:w16sdtdh="http://schemas.microsoft.com/office/word/2020/wordml/sdtdatahash" xmlns:w16sdtfl="http://schemas.microsoft.com/office/word/2024/wordml/sdtformatlock" xmlns:w16se="http://schemas.microsoft.com/office/word/2015/wordml/symex" xmlns:wpi="http://schemas.microsoft.com/office/word/2010/wordprocessingInk" xmlns:wne="http://schemas.microsoft.com/office/word/2006/wordml" mc:Ignorable="w14 w15 w16se w16cid w16 w16cex w16sdtdh w16sdtfl w16du wne wp14">
+  <w:comment w:id="0" w:author="Mohamad Nweder" w:date="2025-11-09T09:20:00Z" w:initials="MN">
+    <w:p>
+      <w:pPr>
+        <w:jc w:val="start"/>
+      </w:pPr>
+      <w:r>
+        <w:rPr>
+          <w:rStyle w:val="CommentReference"/>
+        </w:rPr>
+        <w:annotationRef/>
+      </w:r>
+      <w:r>
+        <w:t>move to dissciton</w:t>
+      </w:r>
+    </w:p>
+  </w:comment>
+  <w:comment w:id="1" w:author="Mohamad Nweder" w:date="2025-11-09T09:30:00Z" w:initials="MN">
+    <w:p>
+      <w:pPr>
+        <w:jc w:val="start"/>
+      </w:pPr>
+      <w:r>
+        <w:rPr>
+          <w:rStyle w:val="CommentReference"/>
+        </w:rPr>
+        <w:annotationRef/>
+      </w:r>
+      <w:r>
+        <w:t>move also</w:t>
+      </w:r>
+    </w:p>
+  </w:comment>
+</w:comments>
+</file>
+
+<file path=word/commentsExtended.xml><?xml version="1.0" encoding="utf-8"?>
+<w15:commentsEx xmlns:cx="http://schemas.microsoft.com/office/drawing/2014/chartex" xmlns:cx1="http://schemas.microsoft.com/office/drawing/2015/9/8/chartex" xmlns:cx2="http://schemas.microsoft.com/office/drawing/2015/10/21/chartex" xmlns:cx3="http://schemas.microsoft.com/office/drawing/2016/5/9/chartex" xmlns:cx4="http://schemas.microsoft.com/office/drawing/2016/5/10/chartex" xmlns:cx5="http://schemas.microsoft.com/office/drawing/2016/5/11/chartex" xmlns:cx6="http://schemas.microsoft.com/office/drawing/2016/5/12/chartex" xmlns:cx7="http://schemas.microsoft.com/office/drawing/2016/5/13/chartex" xmlns:cx8="http://schemas.microsoft.com/office/drawing/2016/5/14/chartex" xmlns:mc="http://schemas.openxmlformats.org/markup-compatibility/2006" xmlns:aink="http://schemas.microsoft.com/office/drawing/2016/ink" xmlns:am3d="http://schemas.microsoft.com/office/drawing/2017/model3d" xmlns:o="urn:schemas-microsoft-com:office:office" xmlns:oel="http://schemas.microsoft.com/office/2019/extlst" xmlns:r="http://purl.oclc.org/ooxml/officeDocument/relationships" xmlns:m="http://purl.oclc.org/ooxml/officeDocument/math" xmlns:v="urn:schemas-microsoft-com:vml" xmlns:wp14="http://schemas.microsoft.com/office/word/2010/wordprocessingDrawing" xmlns:wp="http://purl.oclc.org/ooxml/drawingml/wordprocessingDrawing" xmlns:w10="urn:schemas-microsoft-com:office:word" xmlns:w="http://purl.oclc.org/ooxml/wordprocessingml/main" xmlns:w14="http://schemas.microsoft.com/office/word/2010/wordml" xmlns:w15="http://schemas.microsoft.com/office/word/2012/wordml" xmlns:w16cex="http://schemas.microsoft.com/office/word/2018/wordml/cex" xmlns:w16cid="http://schemas.microsoft.com/office/word/2016/wordml/cid" xmlns:w16="http://schemas.microsoft.com/office/word/2018/wordml" xmlns:w16du="http://schemas.microsoft.com/office/word/2023/wordml/word16du" xmlns:w16sdtdh="http://schemas.microsoft.com/office/word/2020/wordml/sdtdatahash" xmlns:w16sdtfl="http://schemas.microsoft.com/office/word/2024/wordml/sdtformatlock" xmlns:w16se="http://schemas.microsoft.com/office/word/2015/wordml/symex" xmlns:wpi="http://schemas.microsoft.com/office/word/2010/wordprocessingInk" xmlns:wne="http://schemas.microsoft.com/office/word/2006/wordml" mc:Ignorable="w14 w15 w16se w16cid w16 w16cex w16sdtdh w16sdtfl w16du wne wp14">
+  <w15:commentEx w15:paraId="25591D02" w15:done="0"/>
+  <w15:commentEx w15:paraId="0D84DF6F" w15:done="0"/>
+</w15:commentsEx>
+</file>
+
+<file path=word/commentsExtensible.xml><?xml version="1.0" encoding="utf-8"?>
+<w16cex:commentsExtensible xmlns:cx="http://schemas.microsoft.com/office/drawing/2014/chartex" xmlns:cx1="http://schemas.microsoft.com/office/drawing/2015/9/8/chartex" xmlns:cx2="http://schemas.microsoft.com/office/drawing/2015/10/21/chartex" xmlns:cx3="http://schemas.microsoft.com/office/drawing/2016/5/9/chartex" xmlns:cx4="http://schemas.microsoft.com/office/drawing/2016/5/10/chartex" xmlns:cx5="http://schemas.microsoft.com/office/drawing/2016/5/11/chartex" xmlns:cx6="http://schemas.microsoft.com/office/drawing/2016/5/12/chartex" xmlns:cx7="http://schemas.microsoft.com/office/drawing/2016/5/13/chartex" xmlns:cx8="http://schemas.microsoft.com/office/drawing/2016/5/14/chartex" xmlns:cr="http://schemas.microsoft.com/office/comments/2020/reactions" xmlns:mc="http://schemas.openxmlformats.org/markup-compatibility/2006" xmlns:aink="http://schemas.microsoft.com/office/drawing/2016/ink" xmlns:am3d="http://schemas.microsoft.com/office/drawing/2017/model3d" xmlns:o="urn:schemas-microsoft-com:office:office" xmlns:oel="http://schemas.microsoft.com/office/2019/extlst" xmlns:r="http://purl.oclc.org/ooxml/officeDocument/relationships" xmlns:m="http://purl.oclc.org/ooxml/officeDocument/math" xmlns:v="urn:schemas-microsoft-com:vml" xmlns:wp14="http://schemas.microsoft.com/office/word/2010/wordprocessingDrawing" xmlns:wp="http://purl.oclc.org/ooxml/drawingml/wordprocessingDrawing" xmlns:w10="urn:schemas-microsoft-com:office:word" xmlns:w="http://purl.oclc.org/ooxml/wordprocessingml/main" xmlns:w14="http://schemas.microsoft.com/office/word/2010/wordml" xmlns:w15="http://schemas.microsoft.com/office/word/2012/wordml" xmlns:w16cex="http://schemas.microsoft.com/office/word/2018/wordml/cex" xmlns:w16cid="http://schemas.microsoft.com/office/word/2016/wordml/cid" xmlns:w16="http://schemas.microsoft.com/office/word/2018/wordml" xmlns:w16du="http://schemas.microsoft.com/office/word/2023/wordml/word16du" xmlns:w16sdtdh="http://schemas.microsoft.com/office/word/2020/wordml/sdtdatahash" xmlns:w16sdtfl="http://schemas.microsoft.com/office/word/2024/wordml/sdtformatlock" xmlns:w16se="http://schemas.microsoft.com/office/word/2015/wordml/symex" xmlns:wpi="http://schemas.microsoft.com/office/word/2010/wordprocessingInk" xmlns:wne="http://schemas.microsoft.com/office/word/2006/wordml" mc:Ignorable="w14 w15 w16se w16cid w16 w16cex w16sdtdh w16sdtfl cr w16du wne wp14">
+  <w16cex:commentExtensible w16cex:durableId="6EAB67FB" w16cex:dateUtc="2025-11-09T08:20:00Z"/>
+  <w16cex:commentExtensible w16cex:durableId="2D4F704D" w16cex:dateUtc="2025-11-09T08:30:00Z"/>
+</w16cex:commentsExtensible>
+</file>
+
+<file path=word/commentsIds.xml><?xml version="1.0" encoding="utf-8"?>
+<w16cid:commentsIds xmlns:cx="http://schemas.microsoft.com/office/drawing/2014/chartex" xmlns:cx1="http://schemas.microsoft.com/office/drawing/2015/9/8/chartex" xmlns:cx2="http://schemas.microsoft.com/office/drawing/2015/10/21/chartex" xmlns:cx3="http://schemas.microsoft.com/office/drawing/2016/5/9/chartex" xmlns:cx4="http://schemas.microsoft.com/office/drawing/2016/5/10/chartex" xmlns:cx5="http://schemas.microsoft.com/office/drawing/2016/5/11/chartex" xmlns:cx6="http://schemas.microsoft.com/office/drawing/2016/5/12/chartex" xmlns:cx7="http://schemas.microsoft.com/office/drawing/2016/5/13/chartex" xmlns:cx8="http://schemas.microsoft.com/office/drawing/2016/5/14/chartex" xmlns:mc="http://schemas.openxmlformats.org/markup-compatibility/2006" xmlns:aink="http://schemas.microsoft.com/office/drawing/2016/ink" xmlns:am3d="http://schemas.microsoft.com/office/drawing/2017/model3d" xmlns:o="urn:schemas-microsoft-com:office:office" xmlns:oel="http://schemas.microsoft.com/office/2019/extlst" xmlns:r="http://purl.oclc.org/ooxml/officeDocument/relationships" xmlns:m="http://purl.oclc.org/ooxml/officeDocument/math" xmlns:v="urn:schemas-microsoft-com:vml" xmlns:wp14="http://schemas.microsoft.com/office/word/2010/wordprocessingDrawing" xmlns:wp="http://purl.oclc.org/ooxml/drawingml/wordprocessingDrawing" xmlns:w10="urn:schemas-microsoft-com:office:word" xmlns:w="http://purl.oclc.org/ooxml/wordprocessingml/main" xmlns:w14="http://schemas.microsoft.com/office/word/2010/wordml" xmlns:w15="http://schemas.microsoft.com/office/word/2012/wordml" xmlns:w16cex="http://schemas.microsoft.com/office/word/2018/wordml/cex" xmlns:w16cid="http://schemas.microsoft.com/office/word/2016/wordml/cid" xmlns:w16="http://schemas.microsoft.com/office/word/2018/wordml" xmlns:w16du="http://schemas.microsoft.com/office/word/2023/wordml/word16du" xmlns:w16sdtdh="http://schemas.microsoft.com/office/word/2020/wordml/sdtdatahash" xmlns:w16sdtfl="http://schemas.microsoft.com/office/word/2024/wordml/sdtformatlock" xmlns:w16se="http://schemas.microsoft.com/office/word/2015/wordml/symex" xmlns:wpi="http://schemas.microsoft.com/office/word/2010/wordprocessingInk" xmlns:wne="http://schemas.microsoft.com/office/word/2006/wordml" mc:Ignorable="w14 w15 w16se w16cid w16 w16cex w16sdtdh w16sdtfl w16du wne wp14">
+  <w16cid:commentId w16cid:paraId="25591D02" w16cid:durableId="6EAB67FB"/>
+  <w16cid:commentId w16cid:paraId="0D84DF6F" w16cid:durableId="2D4F704D"/>
+</w16cid:commentsIds>
 </file>
 
 <file path=word/endnotes.xml><?xml version="1.0" encoding="utf-8"?>
@@ -2377,7 +4612,7 @@
   <w:abstractNum w:abstractNumId="16" w15:restartNumberingAfterBreak="0">
     <w:nsid w:val="4189603E"/>
     <w:multiLevelType w:val="multilevel"/>
-    <w:tmpl w:val="0AB06E12"/>
+    <w:tmpl w:val="A4D4CEB8"/>
     <w:lvl w:ilvl="0">
       <w:start w:val="1"/>
       <w:numFmt w:val="upperRoman"/>
@@ -2426,8 +4661,8 @@
         <w:rFonts w:ascii="Times New Roman" w:hAnsi="Times New Roman" w:cs="Times New Roman" w:hint="default"/>
         <w:b w:val="0"/>
         <w:bCs w:val="0"/>
-        <w:i/>
-        <w:iCs/>
+        <w:i w:val="0"/>
+        <w:iCs w:val="0"/>
         <w:caps w:val="0"/>
         <w:strike w:val="0"/>
         <w:dstrike w:val="0"/>
@@ -3077,7 +5312,18 @@
   <w:num w:numId="25" w16cid:durableId="287785543">
     <w:abstractNumId w:val="19"/>
   </w:num>
+  <w:num w:numId="26" w16cid:durableId="1003553911">
+    <w:abstractNumId w:val="16"/>
+  </w:num>
 </w:numbering>
+</file>
+
+<file path=word/people.xml><?xml version="1.0" encoding="utf-8"?>
+<w15:people xmlns:cx="http://schemas.microsoft.com/office/drawing/2014/chartex" xmlns:cx1="http://schemas.microsoft.com/office/drawing/2015/9/8/chartex" xmlns:cx2="http://schemas.microsoft.com/office/drawing/2015/10/21/chartex" xmlns:cx3="http://schemas.microsoft.com/office/drawing/2016/5/9/chartex" xmlns:cx4="http://schemas.microsoft.com/office/drawing/2016/5/10/chartex" xmlns:cx5="http://schemas.microsoft.com/office/drawing/2016/5/11/chartex" xmlns:cx6="http://schemas.microsoft.com/office/drawing/2016/5/12/chartex" xmlns:cx7="http://schemas.microsoft.com/office/drawing/2016/5/13/chartex" xmlns:cx8="http://schemas.microsoft.com/office/drawing/2016/5/14/chartex" xmlns:mc="http://schemas.openxmlformats.org/markup-compatibility/2006" xmlns:aink="http://schemas.microsoft.com/office/drawing/2016/ink" xmlns:am3d="http://schemas.microsoft.com/office/drawing/2017/model3d" xmlns:o="urn:schemas-microsoft-com:office:office" xmlns:oel="http://schemas.microsoft.com/office/2019/extlst" xmlns:r="http://purl.oclc.org/ooxml/officeDocument/relationships" xmlns:m="http://purl.oclc.org/ooxml/officeDocument/math" xmlns:v="urn:schemas-microsoft-com:vml" xmlns:wp14="http://schemas.microsoft.com/office/word/2010/wordprocessingDrawing" xmlns:wp="http://purl.oclc.org/ooxml/drawingml/wordprocessingDrawing" xmlns:w10="urn:schemas-microsoft-com:office:word" xmlns:w="http://purl.oclc.org/ooxml/wordprocessingml/main" xmlns:w14="http://schemas.microsoft.com/office/word/2010/wordml" xmlns:w15="http://schemas.microsoft.com/office/word/2012/wordml" xmlns:w16cex="http://schemas.microsoft.com/office/word/2018/wordml/cex" xmlns:w16cid="http://schemas.microsoft.com/office/word/2016/wordml/cid" xmlns:w16="http://schemas.microsoft.com/office/word/2018/wordml" xmlns:w16du="http://schemas.microsoft.com/office/word/2023/wordml/word16du" xmlns:w16sdtdh="http://schemas.microsoft.com/office/word/2020/wordml/sdtdatahash" xmlns:w16sdtfl="http://schemas.microsoft.com/office/word/2024/wordml/sdtformatlock" xmlns:w16se="http://schemas.microsoft.com/office/word/2015/wordml/symex" xmlns:wpi="http://schemas.microsoft.com/office/word/2010/wordprocessingInk" xmlns:wne="http://schemas.microsoft.com/office/word/2006/wordml" mc:Ignorable="w14 w15 w16se w16cid w16 w16cex w16sdtdh w16sdtfl w16du wne wp14">
+  <w15:person w15:author="Mohamad Nweder">
+    <w15:presenceInfo w15:providerId="AD" w15:userId="S::monw0001@student.hv.se::0a1d4c50-b808-44dd-afb6-3b5b94f6f7eb"/>
+  </w15:person>
+</w15:people>
 </file>
 
 <file path=word/styles.xml><?xml version="1.0" encoding="utf-8"?>
@@ -3106,7 +5352,7 @@
     <w:lsdException w:name="Title" w:qFormat="1"/>
     <w:lsdException w:name="Subtitle" w:qFormat="1"/>
     <w:lsdException w:name="Hyperlink" w:uiPriority="99"/>
-    <w:lsdException w:name="Strong" w:qFormat="1"/>
+    <w:lsdException w:name="Strong" w:uiPriority="22" w:qFormat="1"/>
     <w:lsdException w:name="Emphasis" w:uiPriority="20" w:qFormat="1"/>
     <w:lsdException w:name="Normal (Web)" w:uiPriority="99"/>
     <w:lsdException w:name="Normal Table" w:semiHidden="1" w:unhideWhenUsed="1"/>
@@ -3418,10 +5664,6 @@
         <w:ilvl w:val="1"/>
         <w:numId w:val="4"/>
       </w:numPr>
-      <w:tabs>
-        <w:tab w:val="clear" w:pos="18pt"/>
-        <w:tab w:val="num" w:pos="14.40pt"/>
-      </w:tabs>
       <w:spacing w:before="6pt" w:after="3pt"/>
       <w:jc w:val="start"/>
       <w:outlineLvl w:val="1"/>
@@ -3495,6 +5737,26 @@
     <w:rPr>
       <w:smallCaps/>
       <w:noProof/>
+    </w:rPr>
+  </w:style>
+  <w:style w:type="paragraph" w:styleId="Heading6">
+    <w:name w:val="heading 6"/>
+    <w:basedOn w:val="Normal"/>
+    <w:next w:val="Normal"/>
+    <w:link w:val="Heading6Char"/>
+    <w:semiHidden/>
+    <w:unhideWhenUsed/>
+    <w:qFormat/>
+    <w:rsid w:val="00666383"/>
+    <w:pPr>
+      <w:keepNext/>
+      <w:keepLines/>
+      <w:spacing w:before="2pt"/>
+      <w:outlineLvl w:val="5"/>
+    </w:pPr>
+    <w:rPr>
+      <w:rFonts w:asciiTheme="majorHAnsi" w:eastAsiaTheme="majorEastAsia" w:hAnsiTheme="majorHAnsi" w:cstheme="majorBidi"/>
+      <w:color w:val="1F4D78" w:themeColor="accent1" w:themeShade="7F"/>
     </w:rPr>
   </w:style>
   <w:style w:type="character" w:default="1" w:styleId="DefaultParagraphFont">
@@ -3901,6 +6163,64 @@
       <w:lang w:val="en-SE" w:eastAsia="en-GB"/>
     </w:rPr>
   </w:style>
+  <w:style w:type="character" w:customStyle="1" w:styleId="Heading6Char">
+    <w:name w:val="Heading 6 Char"/>
+    <w:basedOn w:val="DefaultParagraphFont"/>
+    <w:link w:val="Heading6"/>
+    <w:semiHidden/>
+    <w:rsid w:val="00666383"/>
+    <w:rPr>
+      <w:rFonts w:asciiTheme="majorHAnsi" w:eastAsiaTheme="majorEastAsia" w:hAnsiTheme="majorHAnsi" w:cstheme="majorBidi"/>
+      <w:color w:val="1F4D78" w:themeColor="accent1" w:themeShade="7F"/>
+    </w:rPr>
+  </w:style>
+  <w:style w:type="character" w:styleId="UnresolvedMention">
+    <w:name w:val="Unresolved Mention"/>
+    <w:basedOn w:val="DefaultParagraphFont"/>
+    <w:uiPriority w:val="99"/>
+    <w:semiHidden/>
+    <w:unhideWhenUsed/>
+    <w:rsid w:val="00CC5528"/>
+    <w:rPr>
+      <w:color w:val="605E5C"/>
+      <w:shd w:val="clear" w:color="auto" w:fill="E1DFDD"/>
+    </w:rPr>
+  </w:style>
+  <w:style w:type="character" w:styleId="FollowedHyperlink">
+    <w:name w:val="FollowedHyperlink"/>
+    <w:basedOn w:val="DefaultParagraphFont"/>
+    <w:rsid w:val="00734B8D"/>
+    <w:rPr>
+      <w:color w:val="954F72" w:themeColor="followedHyperlink"/>
+      <w:u w:val="single"/>
+    </w:rPr>
+  </w:style>
+  <w:style w:type="character" w:styleId="Strong">
+    <w:name w:val="Strong"/>
+    <w:basedOn w:val="DefaultParagraphFont"/>
+    <w:uiPriority w:val="22"/>
+    <w:qFormat/>
+    <w:rsid w:val="007C0FF0"/>
+    <w:rPr>
+      <w:b/>
+      <w:bCs/>
+    </w:rPr>
+  </w:style>
+  <w:style w:type="paragraph" w:customStyle="1" w:styleId="p1">
+    <w:name w:val="p1"/>
+    <w:basedOn w:val="Normal"/>
+    <w:rsid w:val="003A6D61"/>
+    <w:pPr>
+      <w:jc w:val="start"/>
+    </w:pPr>
+    <w:rPr>
+      <w:rFonts w:ascii="Times" w:eastAsia="Times New Roman" w:hAnsi="Times"/>
+      <w:color w:val="000000"/>
+      <w:sz w:val="21"/>
+      <w:szCs w:val="21"/>
+      <w:lang w:val="en-SE" w:eastAsia="en-GB"/>
+    </w:rPr>
+  </w:style>
 </w:styles>
 </file>
 

</xml_diff>